<commit_message>
ajuste en exceso de memoria, y add de clase FileCH
</commit_message>
<xml_diff>
--- a/NOTAS.docx
+++ b/NOTAS.docx
@@ -49,6 +49,7 @@
       </w:pPr>
       <w:r>
         <w:rPr>
+          <w:noProof/>
           <w:lang w:val="es-MX"/>
         </w:rPr>
         <w:drawing>
@@ -102,141 +103,77 @@
           <w:color w:val="000000" w:themeColor="text1"/>
           <w:lang w:val="en-US"/>
         </w:rPr>
-        <w:t xml:space="preserve">import </w:t>
-      </w:r>
-      <w:proofErr w:type="gramStart"/>
-      <w:r>
-        <w:rPr>
-          <w:rFonts w:ascii="Helvetica" w:hAnsi="Helvetica"/>
-          <w:color w:val="000000" w:themeColor="text1"/>
-          <w:lang w:val="en-US"/>
-        </w:rPr>
-        <w:t>{ Tag</w:t>
-      </w:r>
-      <w:proofErr w:type="gramEnd"/>
-      <w:r>
-        <w:rPr>
-          <w:rFonts w:ascii="Helvetica" w:hAnsi="Helvetica"/>
-          <w:color w:val="000000" w:themeColor="text1"/>
-          <w:lang w:val="en-US"/>
-        </w:rPr>
-        <w:t xml:space="preserve"> } from "./tag";</w:t>
-      </w:r>
-    </w:p>
-    <w:p>
-      <w:pPr>
-        <w:rPr>
-          <w:rFonts w:ascii="Helvetica" w:hAnsi="Helvetica"/>
-          <w:color w:val="000000" w:themeColor="text1"/>
-          <w:lang w:val="en-US"/>
-        </w:rPr>
-      </w:pPr>
-      <w:r>
-        <w:rPr>
-          <w:rFonts w:ascii="Helvetica" w:hAnsi="Helvetica"/>
-          <w:color w:val="000000" w:themeColor="text1"/>
-          <w:lang w:val="en-US"/>
-        </w:rPr>
-        <w:t xml:space="preserve">import </w:t>
-      </w:r>
-      <w:proofErr w:type="gramStart"/>
-      <w:r>
-        <w:rPr>
-          <w:rFonts w:ascii="Helvetica" w:hAnsi="Helvetica"/>
-          <w:color w:val="000000" w:themeColor="text1"/>
-          <w:lang w:val="en-US"/>
-        </w:rPr>
-        <w:t>{ Variable</w:t>
-      </w:r>
-      <w:proofErr w:type="gramEnd"/>
-      <w:r>
-        <w:rPr>
-          <w:rFonts w:ascii="Helvetica" w:hAnsi="Helvetica"/>
-          <w:color w:val="000000" w:themeColor="text1"/>
-          <w:lang w:val="en-US"/>
-        </w:rPr>
-        <w:t xml:space="preserve"> } from "./variables";</w:t>
-      </w:r>
-    </w:p>
-    <w:p>
-      <w:pPr>
-        <w:rPr>
-          <w:rFonts w:ascii="Helvetica" w:hAnsi="Helvetica"/>
-          <w:color w:val="000000" w:themeColor="text1"/>
-          <w:lang w:val="en-US"/>
-        </w:rPr>
-      </w:pPr>
-    </w:p>
-    <w:p>
-      <w:pPr>
-        <w:rPr>
-          <w:rFonts w:ascii="Helvetica" w:hAnsi="Helvetica"/>
-          <w:color w:val="000000" w:themeColor="text1"/>
-          <w:lang w:val="en-US"/>
-        </w:rPr>
-      </w:pPr>
-    </w:p>
-    <w:p>
-      <w:pPr>
-        <w:rPr>
-          <w:rFonts w:ascii="Helvetica" w:hAnsi="Helvetica"/>
-          <w:color w:val="000000" w:themeColor="text1"/>
-          <w:lang w:val="en-US"/>
-        </w:rPr>
-      </w:pPr>
-      <w:r>
-        <w:rPr>
-          <w:rFonts w:ascii="Helvetica" w:hAnsi="Helvetica"/>
-          <w:color w:val="000000" w:themeColor="text1"/>
-          <w:lang w:val="en-US"/>
-        </w:rPr>
-        <w:t xml:space="preserve">export class </w:t>
-      </w:r>
-      <w:proofErr w:type="spellStart"/>
-      <w:r>
-        <w:rPr>
-          <w:rFonts w:ascii="Helvetica" w:hAnsi="Helvetica"/>
-          <w:color w:val="000000" w:themeColor="text1"/>
-          <w:lang w:val="en-US"/>
-        </w:rPr>
-        <w:t>FileCH</w:t>
-      </w:r>
-      <w:proofErr w:type="spellEnd"/>
-      <w:r>
-        <w:rPr>
-          <w:rFonts w:ascii="Helvetica" w:hAnsi="Helvetica"/>
-          <w:color w:val="000000" w:themeColor="text1"/>
-          <w:lang w:val="en-US"/>
-        </w:rPr>
-        <w:t xml:space="preserve"> {</w:t>
-      </w:r>
-    </w:p>
-    <w:p>
-      <w:pPr>
-        <w:rPr>
-          <w:rFonts w:ascii="Helvetica" w:hAnsi="Helvetica"/>
-          <w:color w:val="000000" w:themeColor="text1"/>
-          <w:lang w:val="en-US"/>
-        </w:rPr>
-      </w:pPr>
-      <w:r>
-        <w:rPr>
-          <w:rFonts w:ascii="Helvetica" w:hAnsi="Helvetica"/>
-          <w:color w:val="000000" w:themeColor="text1"/>
-          <w:lang w:val="en-US"/>
-        </w:rPr>
-        <w:t xml:space="preserve">  _id: string = '</w:t>
-      </w:r>
-      <w:proofErr w:type="gramStart"/>
-      <w:r>
-        <w:rPr>
-          <w:rFonts w:ascii="Helvetica" w:hAnsi="Helvetica"/>
-          <w:color w:val="000000" w:themeColor="text1"/>
-          <w:lang w:val="en-US"/>
-        </w:rPr>
-        <w:t>';</w:t>
-      </w:r>
-      <w:proofErr w:type="gramEnd"/>
+        <w:t>import { Tag } from "./tag";</w:t>
+      </w:r>
+    </w:p>
+    <w:p>
+      <w:pPr>
+        <w:rPr>
+          <w:rFonts w:ascii="Helvetica" w:hAnsi="Helvetica"/>
+          <w:color w:val="000000" w:themeColor="text1"/>
+          <w:lang w:val="en-US"/>
+        </w:rPr>
+      </w:pPr>
+      <w:r>
+        <w:rPr>
+          <w:rFonts w:ascii="Helvetica" w:hAnsi="Helvetica"/>
+          <w:color w:val="000000" w:themeColor="text1"/>
+          <w:lang w:val="en-US"/>
+        </w:rPr>
+        <w:t>import { Variable } from "./variables";</w:t>
+      </w:r>
+    </w:p>
+    <w:p>
+      <w:pPr>
+        <w:rPr>
+          <w:rFonts w:ascii="Helvetica" w:hAnsi="Helvetica"/>
+          <w:color w:val="000000" w:themeColor="text1"/>
+          <w:lang w:val="en-US"/>
+        </w:rPr>
+      </w:pPr>
+    </w:p>
+    <w:p>
+      <w:pPr>
+        <w:rPr>
+          <w:rFonts w:ascii="Helvetica" w:hAnsi="Helvetica"/>
+          <w:color w:val="000000" w:themeColor="text1"/>
+          <w:lang w:val="en-US"/>
+        </w:rPr>
+      </w:pPr>
+    </w:p>
+    <w:p>
+      <w:pPr>
+        <w:rPr>
+          <w:rFonts w:ascii="Helvetica" w:hAnsi="Helvetica"/>
+          <w:color w:val="000000" w:themeColor="text1"/>
+          <w:lang w:val="en-US"/>
+        </w:rPr>
+      </w:pPr>
+      <w:r>
+        <w:rPr>
+          <w:rFonts w:ascii="Helvetica" w:hAnsi="Helvetica"/>
+          <w:color w:val="000000" w:themeColor="text1"/>
+          <w:lang w:val="en-US"/>
+        </w:rPr>
+        <w:t>export class FileCH {</w:t>
+      </w:r>
+    </w:p>
+    <w:p>
+      <w:pPr>
+        <w:rPr>
+          <w:rFonts w:ascii="Helvetica" w:hAnsi="Helvetica"/>
+          <w:color w:val="000000" w:themeColor="text1"/>
+          <w:lang w:val="en-US"/>
+        </w:rPr>
+      </w:pPr>
+      <w:r>
+        <w:rPr>
+          <w:rFonts w:ascii="Helvetica" w:hAnsi="Helvetica"/>
+          <w:color w:val="000000" w:themeColor="text1"/>
+          <w:lang w:val="en-US"/>
+        </w:rPr>
+        <w:t xml:space="preserve">  _id: string = '';</w:t>
+      </w:r>
     </w:p>
     <w:p>
       <w:pPr>
@@ -253,18 +190,8 @@
           <w:lang w:val="en-US"/>
         </w:rPr>
         <w:lastRenderedPageBreak/>
-        <w:t xml:space="preserve">  _name: string = '</w:t>
-      </w:r>
-      <w:proofErr w:type="gramStart"/>
-      <w:r>
-        <w:rPr>
-          <w:rFonts w:ascii="Helvetica" w:hAnsi="Helvetica"/>
-          <w:color w:val="000000" w:themeColor="text1"/>
-          <w:lang w:val="en-US"/>
-        </w:rPr>
-        <w:t>';</w:t>
-      </w:r>
-      <w:proofErr w:type="gramEnd"/>
+        <w:t xml:space="preserve">  _name: string = '';</w:t>
+      </w:r>
     </w:p>
     <w:p>
       <w:pPr>
@@ -297,36 +224,8 @@
           <w:color w:val="000000" w:themeColor="text1"/>
           <w:lang w:val="en-US"/>
         </w:rPr>
-        <w:t xml:space="preserve">  _</w:t>
-      </w:r>
-      <w:proofErr w:type="spellStart"/>
-      <w:r>
-        <w:rPr>
-          <w:rFonts w:ascii="Helvetica" w:hAnsi="Helvetica"/>
-          <w:color w:val="000000" w:themeColor="text1"/>
-          <w:lang w:val="en-US"/>
-        </w:rPr>
-        <w:t>amountInst</w:t>
-      </w:r>
-      <w:proofErr w:type="spellEnd"/>
-      <w:r>
-        <w:rPr>
-          <w:rFonts w:ascii="Helvetica" w:hAnsi="Helvetica"/>
-          <w:color w:val="000000" w:themeColor="text1"/>
-          <w:lang w:val="en-US"/>
-        </w:rPr>
-        <w:t xml:space="preserve">: number = </w:t>
-      </w:r>
-      <w:proofErr w:type="gramStart"/>
-      <w:r>
-        <w:rPr>
-          <w:rFonts w:ascii="Helvetica" w:hAnsi="Helvetica"/>
-          <w:color w:val="000000" w:themeColor="text1"/>
-          <w:lang w:val="en-US"/>
-        </w:rPr>
-        <w:t>0;</w:t>
-      </w:r>
-      <w:proofErr w:type="gramEnd"/>
+        <w:t xml:space="preserve">  _amountInst: number = 0;</w:t>
+      </w:r>
     </w:p>
     <w:p>
       <w:pPr>
@@ -359,36 +258,8 @@
           <w:color w:val="000000" w:themeColor="text1"/>
           <w:lang w:val="en-US"/>
         </w:rPr>
-        <w:t xml:space="preserve">  </w:t>
-      </w:r>
-      <w:proofErr w:type="spellStart"/>
-      <w:r>
-        <w:rPr>
-          <w:rFonts w:ascii="Helvetica" w:hAnsi="Helvetica"/>
-          <w:color w:val="000000" w:themeColor="text1"/>
-          <w:lang w:val="en-US"/>
-        </w:rPr>
-        <w:t>ipMemory</w:t>
-      </w:r>
-      <w:proofErr w:type="spellEnd"/>
-      <w:r>
-        <w:rPr>
-          <w:rFonts w:ascii="Helvetica" w:hAnsi="Helvetica"/>
-          <w:color w:val="000000" w:themeColor="text1"/>
-          <w:lang w:val="en-US"/>
-        </w:rPr>
-        <w:t>: string = '</w:t>
-      </w:r>
-      <w:proofErr w:type="gramStart"/>
-      <w:r>
-        <w:rPr>
-          <w:rFonts w:ascii="Helvetica" w:hAnsi="Helvetica"/>
-          <w:color w:val="000000" w:themeColor="text1"/>
-          <w:lang w:val="en-US"/>
-        </w:rPr>
-        <w:t>';</w:t>
-      </w:r>
-      <w:proofErr w:type="gramEnd"/>
+        <w:t xml:space="preserve">  ipMemory: string = '';</w:t>
+      </w:r>
     </w:p>
     <w:p>
       <w:pPr>
@@ -421,36 +292,8 @@
           <w:color w:val="000000" w:themeColor="text1"/>
           <w:lang w:val="en-US"/>
         </w:rPr>
-        <w:t xml:space="preserve">  </w:t>
-      </w:r>
-      <w:proofErr w:type="spellStart"/>
-      <w:r>
-        <w:rPr>
-          <w:rFonts w:ascii="Helvetica" w:hAnsi="Helvetica"/>
-          <w:color w:val="000000" w:themeColor="text1"/>
-          <w:lang w:val="en-US"/>
-        </w:rPr>
-        <w:t>fpMemory</w:t>
-      </w:r>
-      <w:proofErr w:type="spellEnd"/>
-      <w:r>
-        <w:rPr>
-          <w:rFonts w:ascii="Helvetica" w:hAnsi="Helvetica"/>
-          <w:color w:val="000000" w:themeColor="text1"/>
-          <w:lang w:val="en-US"/>
-        </w:rPr>
-        <w:t>: string = '</w:t>
-      </w:r>
-      <w:proofErr w:type="gramStart"/>
-      <w:r>
-        <w:rPr>
-          <w:rFonts w:ascii="Helvetica" w:hAnsi="Helvetica"/>
-          <w:color w:val="000000" w:themeColor="text1"/>
-          <w:lang w:val="en-US"/>
-        </w:rPr>
-        <w:t>';</w:t>
-      </w:r>
-      <w:proofErr w:type="gramEnd"/>
+        <w:t xml:space="preserve">  fpMemory: string = '';</w:t>
+      </w:r>
     </w:p>
     <w:p>
       <w:pPr>
@@ -483,36 +326,8 @@
           <w:color w:val="000000" w:themeColor="text1"/>
           <w:lang w:val="en-US"/>
         </w:rPr>
-        <w:t xml:space="preserve">  </w:t>
-      </w:r>
-      <w:proofErr w:type="spellStart"/>
-      <w:r>
-        <w:rPr>
-          <w:rFonts w:ascii="Helvetica" w:hAnsi="Helvetica"/>
-          <w:color w:val="000000" w:themeColor="text1"/>
-          <w:lang w:val="en-US"/>
-        </w:rPr>
-        <w:t>fpvMemory</w:t>
-      </w:r>
-      <w:proofErr w:type="spellEnd"/>
-      <w:r>
-        <w:rPr>
-          <w:rFonts w:ascii="Helvetica" w:hAnsi="Helvetica"/>
-          <w:color w:val="000000" w:themeColor="text1"/>
-          <w:lang w:val="en-US"/>
-        </w:rPr>
-        <w:t>: string = '</w:t>
-      </w:r>
-      <w:proofErr w:type="gramStart"/>
-      <w:r>
-        <w:rPr>
-          <w:rFonts w:ascii="Helvetica" w:hAnsi="Helvetica"/>
-          <w:color w:val="000000" w:themeColor="text1"/>
-          <w:lang w:val="en-US"/>
-        </w:rPr>
-        <w:t>';</w:t>
-      </w:r>
-      <w:proofErr w:type="gramEnd"/>
+        <w:t xml:space="preserve">  fpvMemory: string = '';</w:t>
+      </w:r>
     </w:p>
     <w:p>
       <w:pPr>
@@ -545,113 +360,41 @@
           <w:color w:val="000000" w:themeColor="text1"/>
           <w:lang w:val="en-US"/>
         </w:rPr>
-        <w:t xml:space="preserve">  </w:t>
-      </w:r>
-      <w:proofErr w:type="spellStart"/>
-      <w:r>
-        <w:rPr>
-          <w:rFonts w:ascii="Helvetica" w:hAnsi="Helvetica"/>
-          <w:color w:val="000000" w:themeColor="text1"/>
-          <w:lang w:val="en-US"/>
-        </w:rPr>
-        <w:t>codeLines</w:t>
-      </w:r>
-      <w:proofErr w:type="spellEnd"/>
-      <w:r>
-        <w:rPr>
-          <w:rFonts w:ascii="Helvetica" w:hAnsi="Helvetica"/>
-          <w:color w:val="000000" w:themeColor="text1"/>
-          <w:lang w:val="en-US"/>
-        </w:rPr>
-        <w:t xml:space="preserve">: </w:t>
-      </w:r>
-      <w:proofErr w:type="gramStart"/>
-      <w:r>
-        <w:rPr>
-          <w:rFonts w:ascii="Helvetica" w:hAnsi="Helvetica"/>
-          <w:color w:val="000000" w:themeColor="text1"/>
-          <w:lang w:val="en-US"/>
-        </w:rPr>
-        <w:t>string[</w:t>
-      </w:r>
-      <w:proofErr w:type="gramEnd"/>
-      <w:r>
-        <w:rPr>
-          <w:rFonts w:ascii="Helvetica" w:hAnsi="Helvetica"/>
-          <w:color w:val="000000" w:themeColor="text1"/>
-          <w:lang w:val="en-US"/>
-        </w:rPr>
-        <w:t>] = [];</w:t>
-      </w:r>
-    </w:p>
-    <w:p>
-      <w:pPr>
-        <w:rPr>
-          <w:rFonts w:ascii="Helvetica" w:hAnsi="Helvetica"/>
-          <w:color w:val="000000" w:themeColor="text1"/>
-          <w:lang w:val="en-US"/>
-        </w:rPr>
-      </w:pPr>
-      <w:r>
-        <w:rPr>
-          <w:rFonts w:ascii="Helvetica" w:hAnsi="Helvetica"/>
-          <w:color w:val="000000" w:themeColor="text1"/>
-          <w:lang w:val="en-US"/>
-        </w:rPr>
-        <w:t xml:space="preserve">  tags: </w:t>
-      </w:r>
-      <w:proofErr w:type="gramStart"/>
-      <w:r>
-        <w:rPr>
-          <w:rFonts w:ascii="Helvetica" w:hAnsi="Helvetica"/>
-          <w:color w:val="000000" w:themeColor="text1"/>
-          <w:lang w:val="en-US"/>
-        </w:rPr>
-        <w:t>Tag[</w:t>
-      </w:r>
-      <w:proofErr w:type="gramEnd"/>
-      <w:r>
-        <w:rPr>
-          <w:rFonts w:ascii="Helvetica" w:hAnsi="Helvetica"/>
-          <w:color w:val="000000" w:themeColor="text1"/>
-          <w:lang w:val="en-US"/>
-        </w:rPr>
-        <w:t>] = [];</w:t>
-      </w:r>
-    </w:p>
-    <w:p>
-      <w:pPr>
-        <w:rPr>
-          <w:rFonts w:ascii="Helvetica" w:hAnsi="Helvetica"/>
-          <w:color w:val="000000" w:themeColor="text1"/>
-          <w:lang w:val="en-US"/>
-        </w:rPr>
-      </w:pPr>
-      <w:r>
-        <w:rPr>
-          <w:rFonts w:ascii="Helvetica" w:hAnsi="Helvetica"/>
-          <w:color w:val="000000" w:themeColor="text1"/>
-          <w:lang w:val="en-US"/>
-        </w:rPr>
-        <w:t xml:space="preserve">  variables: </w:t>
-      </w:r>
-      <w:proofErr w:type="gramStart"/>
-      <w:r>
-        <w:rPr>
-          <w:rFonts w:ascii="Helvetica" w:hAnsi="Helvetica"/>
-          <w:color w:val="000000" w:themeColor="text1"/>
-          <w:lang w:val="en-US"/>
-        </w:rPr>
-        <w:t>Variable[</w:t>
-      </w:r>
-      <w:proofErr w:type="gramEnd"/>
-      <w:r>
-        <w:rPr>
-          <w:rFonts w:ascii="Helvetica" w:hAnsi="Helvetica"/>
-          <w:color w:val="000000" w:themeColor="text1"/>
-          <w:lang w:val="en-US"/>
-        </w:rPr>
-        <w:t>] = [];</w:t>
+        <w:t xml:space="preserve">  codeLines: string[] = [];</w:t>
+      </w:r>
+    </w:p>
+    <w:p>
+      <w:pPr>
+        <w:rPr>
+          <w:rFonts w:ascii="Helvetica" w:hAnsi="Helvetica"/>
+          <w:color w:val="000000" w:themeColor="text1"/>
+          <w:lang w:val="en-US"/>
+        </w:rPr>
+      </w:pPr>
+      <w:r>
+        <w:rPr>
+          <w:rFonts w:ascii="Helvetica" w:hAnsi="Helvetica"/>
+          <w:color w:val="000000" w:themeColor="text1"/>
+          <w:lang w:val="en-US"/>
+        </w:rPr>
+        <w:t xml:space="preserve">  tags: Tag[] = [];</w:t>
+      </w:r>
+    </w:p>
+    <w:p>
+      <w:pPr>
+        <w:rPr>
+          <w:rFonts w:ascii="Helvetica" w:hAnsi="Helvetica"/>
+          <w:color w:val="000000" w:themeColor="text1"/>
+          <w:lang w:val="en-US"/>
+        </w:rPr>
+      </w:pPr>
+      <w:r>
+        <w:rPr>
+          <w:rFonts w:ascii="Helvetica" w:hAnsi="Helvetica"/>
+          <w:color w:val="000000" w:themeColor="text1"/>
+          <w:lang w:val="en-US"/>
+        </w:rPr>
+        <w:t xml:space="preserve">  variables: Variable[] = [];</w:t>
       </w:r>
     </w:p>
     <w:p>
@@ -685,43 +428,7 @@
           <w:color w:val="000000" w:themeColor="text1"/>
           <w:lang w:val="en-US"/>
         </w:rPr>
-        <w:t xml:space="preserve">  </w:t>
-      </w:r>
-      <w:proofErr w:type="spellStart"/>
-      <w:r>
-        <w:rPr>
-          <w:rFonts w:ascii="Helvetica" w:hAnsi="Helvetica"/>
-          <w:color w:val="000000" w:themeColor="text1"/>
-          <w:lang w:val="en-US"/>
-        </w:rPr>
-        <w:t>listToShow</w:t>
-      </w:r>
-      <w:proofErr w:type="spellEnd"/>
-      <w:r>
-        <w:rPr>
-          <w:rFonts w:ascii="Helvetica" w:hAnsi="Helvetica"/>
-          <w:color w:val="000000" w:themeColor="text1"/>
-          <w:lang w:val="en-US"/>
-        </w:rPr>
-        <w:t xml:space="preserve">: </w:t>
-      </w:r>
-      <w:proofErr w:type="gramStart"/>
-      <w:r>
-        <w:rPr>
-          <w:rFonts w:ascii="Helvetica" w:hAnsi="Helvetica"/>
-          <w:color w:val="000000" w:themeColor="text1"/>
-          <w:lang w:val="en-US"/>
-        </w:rPr>
-        <w:t>any[</w:t>
-      </w:r>
-      <w:proofErr w:type="gramEnd"/>
-      <w:r>
-        <w:rPr>
-          <w:rFonts w:ascii="Helvetica" w:hAnsi="Helvetica"/>
-          <w:color w:val="000000" w:themeColor="text1"/>
-          <w:lang w:val="en-US"/>
-        </w:rPr>
-        <w:t>] = [];</w:t>
+        <w:t xml:space="preserve">  listToShow: any[] = [];</w:t>
       </w:r>
     </w:p>
     <w:p>
@@ -755,87 +462,33 @@
           <w:color w:val="000000" w:themeColor="text1"/>
           <w:lang w:val="en-US"/>
         </w:rPr>
-        <w:t xml:space="preserve">  </w:t>
-      </w:r>
-      <w:proofErr w:type="spellStart"/>
-      <w:r>
-        <w:rPr>
-          <w:rFonts w:ascii="Helvetica" w:hAnsi="Helvetica"/>
-          <w:color w:val="000000" w:themeColor="text1"/>
-          <w:lang w:val="en-US"/>
-        </w:rPr>
-        <w:t>listToPrint</w:t>
-      </w:r>
-      <w:proofErr w:type="spellEnd"/>
-      <w:r>
-        <w:rPr>
-          <w:rFonts w:ascii="Helvetica" w:hAnsi="Helvetica"/>
-          <w:color w:val="000000" w:themeColor="text1"/>
-          <w:lang w:val="en-US"/>
-        </w:rPr>
-        <w:t xml:space="preserve">: </w:t>
-      </w:r>
-      <w:proofErr w:type="gramStart"/>
-      <w:r>
-        <w:rPr>
-          <w:rFonts w:ascii="Helvetica" w:hAnsi="Helvetica"/>
-          <w:color w:val="000000" w:themeColor="text1"/>
-          <w:lang w:val="en-US"/>
-        </w:rPr>
-        <w:t>any[</w:t>
-      </w:r>
-      <w:proofErr w:type="gramEnd"/>
-      <w:r>
-        <w:rPr>
-          <w:rFonts w:ascii="Helvetica" w:hAnsi="Helvetica"/>
-          <w:color w:val="000000" w:themeColor="text1"/>
-          <w:lang w:val="en-US"/>
-        </w:rPr>
-        <w:t>] = [];</w:t>
-      </w:r>
-    </w:p>
-    <w:p>
-      <w:pPr>
-        <w:rPr>
-          <w:rFonts w:ascii="Helvetica" w:hAnsi="Helvetica"/>
-          <w:color w:val="000000" w:themeColor="text1"/>
-          <w:lang w:val="en-US"/>
-        </w:rPr>
-      </w:pPr>
-    </w:p>
-    <w:p>
-      <w:pPr>
-        <w:rPr>
-          <w:rFonts w:ascii="Helvetica" w:hAnsi="Helvetica"/>
-          <w:color w:val="000000" w:themeColor="text1"/>
-          <w:lang w:val="en-US"/>
-        </w:rPr>
-      </w:pPr>
-      <w:r>
-        <w:rPr>
-          <w:rFonts w:ascii="Helvetica" w:hAnsi="Helvetica"/>
-          <w:color w:val="000000" w:themeColor="text1"/>
-          <w:lang w:val="en-US"/>
-        </w:rPr>
-        <w:t xml:space="preserve">  </w:t>
-      </w:r>
-      <w:proofErr w:type="gramStart"/>
-      <w:r>
-        <w:rPr>
-          <w:rFonts w:ascii="Helvetica" w:hAnsi="Helvetica"/>
-          <w:color w:val="000000" w:themeColor="text1"/>
-          <w:lang w:val="en-US"/>
-        </w:rPr>
-        <w:t>constructor(</w:t>
-      </w:r>
-      <w:proofErr w:type="gramEnd"/>
-      <w:r>
-        <w:rPr>
-          <w:rFonts w:ascii="Helvetica" w:hAnsi="Helvetica"/>
-          <w:color w:val="000000" w:themeColor="text1"/>
-          <w:lang w:val="en-US"/>
-        </w:rPr>
-        <w:t>) {</w:t>
+        <w:t xml:space="preserve">  listToPrint: any[] = [];</w:t>
+      </w:r>
+    </w:p>
+    <w:p>
+      <w:pPr>
+        <w:rPr>
+          <w:rFonts w:ascii="Helvetica" w:hAnsi="Helvetica"/>
+          <w:color w:val="000000" w:themeColor="text1"/>
+          <w:lang w:val="en-US"/>
+        </w:rPr>
+      </w:pPr>
+    </w:p>
+    <w:p>
+      <w:pPr>
+        <w:rPr>
+          <w:rFonts w:ascii="Helvetica" w:hAnsi="Helvetica"/>
+          <w:color w:val="000000" w:themeColor="text1"/>
+          <w:lang w:val="en-US"/>
+        </w:rPr>
+      </w:pPr>
+      <w:r>
+        <w:rPr>
+          <w:rFonts w:ascii="Helvetica" w:hAnsi="Helvetica"/>
+          <w:color w:val="000000" w:themeColor="text1"/>
+          <w:lang w:val="en-US"/>
+        </w:rPr>
+        <w:t xml:space="preserve">  constructor() {</w:t>
       </w:r>
     </w:p>
     <w:p>
@@ -882,6 +535,160 @@
           <w:lang w:val="en-US"/>
         </w:rPr>
       </w:pPr>
+      <w:r>
+        <w:rPr>
+          <w:color w:val="000000" w:themeColor="text1"/>
+          <w:lang w:val="en-US"/>
+        </w:rPr>
+        <w:t>13/08/2021</w:t>
+      </w:r>
+    </w:p>
+    <w:p>
+      <w:pPr>
+        <w:rPr>
+          <w:color w:val="000000" w:themeColor="text1"/>
+        </w:rPr>
+      </w:pPr>
+      <w:r>
+        <w:rPr>
+          <w:color w:val="000000" w:themeColor="text1"/>
+        </w:rPr>
+        <w:t>Cuando se seleccione el</w:t>
+      </w:r>
+      <w:r>
+        <w:rPr>
+          <w:color w:val="000000" w:themeColor="text1"/>
+        </w:rPr>
+        <w:t xml:space="preserve"> método de planificador de algoritmos debe queda “Disabled”</w:t>
+      </w:r>
+    </w:p>
+    <w:p>
+      <w:pPr>
+        <w:rPr>
+          <w:color w:val="000000" w:themeColor="text1"/>
+        </w:rPr>
+      </w:pPr>
+      <w:r>
+        <w:rPr>
+          <w:color w:val="000000" w:themeColor="text1"/>
+        </w:rPr>
+        <w:t>Funciton cargar archivo</w:t>
+      </w:r>
+    </w:p>
+    <w:p>
+      <w:pPr>
+        <w:rPr>
+          <w:color w:val="000000" w:themeColor="text1"/>
+        </w:rPr>
+      </w:pPr>
+      <w:r>
+        <w:rPr>
+          <w:color w:val="000000" w:themeColor="text1"/>
+        </w:rPr>
+        <w:lastRenderedPageBreak/>
+        <w:drawing>
+          <wp:inline distT="0" distB="0" distL="0" distR="0" wp14:anchorId="3764C146" wp14:editId="2A83F10F">
+            <wp:extent cx="5612130" cy="2687320"/>
+            <wp:effectExtent l="0" t="0" r="7620" b="0"/>
+            <wp:docPr id="2" name="Imagen 2" descr="Texto&#10;&#10;Descripción generada automáticamente"/>
+            <wp:cNvGraphicFramePr>
+              <a:graphicFrameLocks xmlns:a="http://schemas.openxmlformats.org/drawingml/2006/main" noChangeAspect="1"/>
+            </wp:cNvGraphicFramePr>
+            <a:graphic xmlns:a="http://schemas.openxmlformats.org/drawingml/2006/main">
+              <a:graphicData uri="http://schemas.openxmlformats.org/drawingml/2006/picture">
+                <pic:pic xmlns:pic="http://schemas.openxmlformats.org/drawingml/2006/picture">
+                  <pic:nvPicPr>
+                    <pic:cNvPr id="2" name="Imagen 2" descr="Texto&#10;&#10;Descripción generada automáticamente"/>
+                    <pic:cNvPicPr/>
+                  </pic:nvPicPr>
+                  <pic:blipFill>
+                    <a:blip r:embed="rId5"/>
+                    <a:stretch>
+                      <a:fillRect/>
+                    </a:stretch>
+                  </pic:blipFill>
+                  <pic:spPr>
+                    <a:xfrm>
+                      <a:off x="0" y="0"/>
+                      <a:ext cx="5612130" cy="2687320"/>
+                    </a:xfrm>
+                    <a:prstGeom prst="rect">
+                      <a:avLst/>
+                    </a:prstGeom>
+                  </pic:spPr>
+                </pic:pic>
+              </a:graphicData>
+            </a:graphic>
+          </wp:inline>
+        </w:drawing>
+      </w:r>
+    </w:p>
+    <w:p>
+      <w:pPr>
+        <w:rPr>
+          <w:color w:val="000000" w:themeColor="text1"/>
+        </w:rPr>
+      </w:pPr>
+      <w:r>
+        <w:rPr>
+          <w:color w:val="000000" w:themeColor="text1"/>
+        </w:rPr>
+        <w:t xml:space="preserve">Primero se cargan los programas en el FileCH, y después de cargados se ejecuta uno por uno. </w:t>
+      </w:r>
+      <w:r>
+        <w:rPr>
+          <w:color w:val="000000" w:themeColor="text1"/>
+        </w:rPr>
+        <w:tab/>
+        <w:t xml:space="preserve">Y tiene que hacer la ejecución. </w:t>
+      </w:r>
+    </w:p>
+    <w:p>
+      <w:pPr>
+        <w:rPr>
+          <w:color w:val="000000" w:themeColor="text1"/>
+        </w:rPr>
+      </w:pPr>
+      <w:r>
+        <w:rPr>
+          <w:color w:val="000000" w:themeColor="text1"/>
+        </w:rPr>
+        <w:drawing>
+          <wp:inline distT="0" distB="0" distL="0" distR="0" wp14:anchorId="50A5C56C" wp14:editId="09265BFC">
+            <wp:extent cx="5612130" cy="3136265"/>
+            <wp:effectExtent l="0" t="0" r="7620" b="6985"/>
+            <wp:docPr id="3" name="Imagen 3" descr="Texto&#10;&#10;Descripción generada automáticamente"/>
+            <wp:cNvGraphicFramePr>
+              <a:graphicFrameLocks xmlns:a="http://schemas.openxmlformats.org/drawingml/2006/main" noChangeAspect="1"/>
+            </wp:cNvGraphicFramePr>
+            <a:graphic xmlns:a="http://schemas.openxmlformats.org/drawingml/2006/main">
+              <a:graphicData uri="http://schemas.openxmlformats.org/drawingml/2006/picture">
+                <pic:pic xmlns:pic="http://schemas.openxmlformats.org/drawingml/2006/picture">
+                  <pic:nvPicPr>
+                    <pic:cNvPr id="3" name="Imagen 3" descr="Texto&#10;&#10;Descripción generada automáticamente"/>
+                    <pic:cNvPicPr/>
+                  </pic:nvPicPr>
+                  <pic:blipFill>
+                    <a:blip r:embed="rId6"/>
+                    <a:stretch>
+                      <a:fillRect/>
+                    </a:stretch>
+                  </pic:blipFill>
+                  <pic:spPr>
+                    <a:xfrm>
+                      <a:off x="0" y="0"/>
+                      <a:ext cx="5612130" cy="3136265"/>
+                    </a:xfrm>
+                    <a:prstGeom prst="rect">
+                      <a:avLst/>
+                    </a:prstGeom>
+                  </pic:spPr>
+                </pic:pic>
+              </a:graphicData>
+            </a:graphic>
+          </wp:inline>
+        </w:drawing>
+      </w:r>
     </w:p>
     <w:sectPr>
       <w:pgSz w:w="12240" w:h="15840"/>

</xml_diff>

<commit_message>
arreglo fileCH V1, ya tiene los nombre de archivos diferentes
</commit_message>
<xml_diff>
--- a/NOTAS.docx
+++ b/NOTAS.docx
@@ -5,6 +5,178 @@
     <w:p>
       <w:pPr>
         <w:rPr>
+          <w:color w:val="000000" w:themeColor="text1"/>
+        </w:rPr>
+      </w:pPr>
+    </w:p>
+    <w:p>
+      <w:pPr>
+        <w:rPr>
+          <w:color w:val="000000" w:themeColor="text1"/>
+        </w:rPr>
+      </w:pPr>
+      <w:r>
+        <w:rPr>
+          <w:color w:val="000000" w:themeColor="text1"/>
+        </w:rPr>
+        <w:drawing>
+          <wp:inline distT="0" distB="0" distL="0" distR="0" wp14:anchorId="192E340D" wp14:editId="1C8F9F55">
+            <wp:extent cx="5612130" cy="1187450"/>
+            <wp:effectExtent l="0" t="0" r="7620" b="0"/>
+            <wp:docPr id="5" name="Imagen 5" descr="Texto&#10;&#10;Descripción generada automáticamente"/>
+            <wp:cNvGraphicFramePr>
+              <a:graphicFrameLocks xmlns:a="http://schemas.openxmlformats.org/drawingml/2006/main" noChangeAspect="1"/>
+            </wp:cNvGraphicFramePr>
+            <a:graphic xmlns:a="http://schemas.openxmlformats.org/drawingml/2006/main">
+              <a:graphicData uri="http://schemas.openxmlformats.org/drawingml/2006/picture">
+                <pic:pic xmlns:pic="http://schemas.openxmlformats.org/drawingml/2006/picture">
+                  <pic:nvPicPr>
+                    <pic:cNvPr id="5" name="Imagen 5" descr="Texto&#10;&#10;Descripción generada automáticamente"/>
+                    <pic:cNvPicPr/>
+                  </pic:nvPicPr>
+                  <pic:blipFill>
+                    <a:blip r:embed="rId4"/>
+                    <a:stretch>
+                      <a:fillRect/>
+                    </a:stretch>
+                  </pic:blipFill>
+                  <pic:spPr>
+                    <a:xfrm>
+                      <a:off x="0" y="0"/>
+                      <a:ext cx="5612130" cy="1187450"/>
+                    </a:xfrm>
+                    <a:prstGeom prst="rect">
+                      <a:avLst/>
+                    </a:prstGeom>
+                  </pic:spPr>
+                </pic:pic>
+              </a:graphicData>
+            </a:graphic>
+          </wp:inline>
+        </w:drawing>
+      </w:r>
+    </w:p>
+    <w:p>
+      <w:pPr>
+        <w:rPr>
+          <w:color w:val="000000" w:themeColor="text1"/>
+        </w:rPr>
+      </w:pPr>
+      <w:r>
+        <w:rPr>
+          <w:color w:val="000000" w:themeColor="text1"/>
+        </w:rPr>
+        <w:t xml:space="preserve">hay que hacer un condicionador antes de </w:t>
+      </w:r>
+      <w:proofErr w:type="gramStart"/>
+      <w:r>
+        <w:rPr>
+          <w:color w:val="000000" w:themeColor="text1"/>
+        </w:rPr>
+        <w:t>esa sum</w:t>
+      </w:r>
+      <w:proofErr w:type="gramEnd"/>
+      <w:r>
+        <w:rPr>
+          <w:color w:val="000000" w:themeColor="text1"/>
+        </w:rPr>
+        <w:t>,</w:t>
+      </w:r>
+    </w:p>
+    <w:p>
+      <w:pPr>
+        <w:rPr>
+          <w:color w:val="000000" w:themeColor="text1"/>
+        </w:rPr>
+      </w:pPr>
+      <w:r>
+        <w:rPr>
+          <w:color w:val="000000" w:themeColor="text1"/>
+        </w:rPr>
+        <w:t xml:space="preserve">donde tengamos un contador que cuente el </w:t>
+      </w:r>
+      <w:proofErr w:type="spellStart"/>
+      <w:r>
+        <w:rPr>
+          <w:color w:val="000000" w:themeColor="text1"/>
+        </w:rPr>
+        <w:t>numero</w:t>
+      </w:r>
+      <w:proofErr w:type="spellEnd"/>
+      <w:r>
+        <w:rPr>
+          <w:color w:val="000000" w:themeColor="text1"/>
+        </w:rPr>
+        <w:t xml:space="preserve"> de variables que hay en el archivo que se </w:t>
+      </w:r>
+      <w:proofErr w:type="spellStart"/>
+      <w:proofErr w:type="gramStart"/>
+      <w:r>
+        <w:rPr>
+          <w:color w:val="000000" w:themeColor="text1"/>
+        </w:rPr>
+        <w:t>est</w:t>
+      </w:r>
+      <w:proofErr w:type="spellEnd"/>
+      <w:r>
+        <w:rPr>
+          <w:color w:val="000000" w:themeColor="text1"/>
+        </w:rPr>
+        <w:t>[</w:t>
+      </w:r>
+      <w:proofErr w:type="gramEnd"/>
+      <w:r>
+        <w:rPr>
+          <w:color w:val="000000" w:themeColor="text1"/>
+        </w:rPr>
+        <w:t>a cargando, antes de ejecutarlo. y ponerlo como un error</w:t>
+      </w:r>
+    </w:p>
+    <w:p>
+      <w:pPr>
+        <w:rPr>
+          <w:color w:val="000000" w:themeColor="text1"/>
+          <w:lang w:val="en-US"/>
+        </w:rPr>
+      </w:pPr>
+      <w:r>
+        <w:rPr>
+          <w:color w:val="000000" w:themeColor="text1"/>
+        </w:rPr>
+        <w:t xml:space="preserve">si no alcanza el </w:t>
+      </w:r>
+      <w:proofErr w:type="spellStart"/>
+      <w:r>
+        <w:rPr>
+          <w:color w:val="000000" w:themeColor="text1"/>
+        </w:rPr>
+        <w:t>numero</w:t>
+      </w:r>
+      <w:proofErr w:type="spellEnd"/>
+      <w:r>
+        <w:rPr>
+          <w:color w:val="000000" w:themeColor="text1"/>
+        </w:rPr>
+        <w:t xml:space="preserve"> de variables</w:t>
+      </w:r>
+    </w:p>
+    <w:p>
+      <w:pPr>
+        <w:pBdr>
+          <w:bottom w:val="single" w:sz="6" w:space="1" w:color="auto"/>
+        </w:pBdr>
+      </w:pPr>
+    </w:p>
+    <w:p>
+      <w:pPr>
+        <w:rPr>
+          <w:lang w:val="es-MX"/>
+        </w:rPr>
+      </w:pPr>
+    </w:p>
+    <w:p>
+      <w:pPr>
+        <w:rPr>
           <w:lang w:val="es-MX"/>
         </w:rPr>
       </w:pPr>
@@ -52,6 +224,7 @@
           <w:noProof/>
           <w:lang w:val="es-MX"/>
         </w:rPr>
+        <w:lastRenderedPageBreak/>
         <w:drawing>
           <wp:inline distT="0" distB="0" distL="0" distR="0" wp14:anchorId="0F1C2D29" wp14:editId="53988DE2">
             <wp:extent cx="5915025" cy="5453146"/>
@@ -68,7 +241,7 @@
                     <pic:cNvPicPr/>
                   </pic:nvPicPr>
                   <pic:blipFill>
-                    <a:blip r:embed="rId4"/>
+                    <a:blip r:embed="rId5"/>
                     <a:stretch>
                       <a:fillRect/>
                     </a:stretch>
@@ -103,77 +276,230 @@
           <w:color w:val="000000" w:themeColor="text1"/>
           <w:lang w:val="en-US"/>
         </w:rPr>
-        <w:t>import { Tag } from "./tag";</w:t>
-      </w:r>
-    </w:p>
-    <w:p>
-      <w:pPr>
-        <w:rPr>
-          <w:rFonts w:ascii="Helvetica" w:hAnsi="Helvetica"/>
-          <w:color w:val="000000" w:themeColor="text1"/>
-          <w:lang w:val="en-US"/>
-        </w:rPr>
-      </w:pPr>
-      <w:r>
-        <w:rPr>
-          <w:rFonts w:ascii="Helvetica" w:hAnsi="Helvetica"/>
-          <w:color w:val="000000" w:themeColor="text1"/>
-          <w:lang w:val="en-US"/>
-        </w:rPr>
-        <w:t>import { Variable } from "./variables";</w:t>
-      </w:r>
-    </w:p>
-    <w:p>
-      <w:pPr>
-        <w:rPr>
-          <w:rFonts w:ascii="Helvetica" w:hAnsi="Helvetica"/>
-          <w:color w:val="000000" w:themeColor="text1"/>
-          <w:lang w:val="en-US"/>
-        </w:rPr>
-      </w:pPr>
-    </w:p>
-    <w:p>
-      <w:pPr>
-        <w:rPr>
-          <w:rFonts w:ascii="Helvetica" w:hAnsi="Helvetica"/>
-          <w:color w:val="000000" w:themeColor="text1"/>
-          <w:lang w:val="en-US"/>
-        </w:rPr>
-      </w:pPr>
-    </w:p>
-    <w:p>
-      <w:pPr>
-        <w:rPr>
-          <w:rFonts w:ascii="Helvetica" w:hAnsi="Helvetica"/>
-          <w:color w:val="000000" w:themeColor="text1"/>
-          <w:lang w:val="en-US"/>
-        </w:rPr>
-      </w:pPr>
-      <w:r>
-        <w:rPr>
-          <w:rFonts w:ascii="Helvetica" w:hAnsi="Helvetica"/>
-          <w:color w:val="000000" w:themeColor="text1"/>
-          <w:lang w:val="en-US"/>
-        </w:rPr>
-        <w:t>export class FileCH {</w:t>
-      </w:r>
-    </w:p>
-    <w:p>
-      <w:pPr>
-        <w:rPr>
-          <w:rFonts w:ascii="Helvetica" w:hAnsi="Helvetica"/>
-          <w:color w:val="000000" w:themeColor="text1"/>
-          <w:lang w:val="en-US"/>
-        </w:rPr>
-      </w:pPr>
-      <w:r>
-        <w:rPr>
-          <w:rFonts w:ascii="Helvetica" w:hAnsi="Helvetica"/>
-          <w:color w:val="000000" w:themeColor="text1"/>
-          <w:lang w:val="en-US"/>
-        </w:rPr>
-        <w:t xml:space="preserve">  _id: string = '';</w:t>
-      </w:r>
+        <w:t xml:space="preserve">import </w:t>
+      </w:r>
+      <w:proofErr w:type="gramStart"/>
+      <w:r>
+        <w:rPr>
+          <w:rFonts w:ascii="Helvetica" w:hAnsi="Helvetica"/>
+          <w:color w:val="000000" w:themeColor="text1"/>
+          <w:lang w:val="en-US"/>
+        </w:rPr>
+        <w:t>{ Tag</w:t>
+      </w:r>
+      <w:proofErr w:type="gramEnd"/>
+      <w:r>
+        <w:rPr>
+          <w:rFonts w:ascii="Helvetica" w:hAnsi="Helvetica"/>
+          <w:color w:val="000000" w:themeColor="text1"/>
+          <w:lang w:val="en-US"/>
+        </w:rPr>
+        <w:t xml:space="preserve"> } from "./tag";</w:t>
+      </w:r>
+    </w:p>
+    <w:p>
+      <w:pPr>
+        <w:rPr>
+          <w:rFonts w:ascii="Helvetica" w:hAnsi="Helvetica"/>
+          <w:color w:val="000000" w:themeColor="text1"/>
+          <w:lang w:val="en-US"/>
+        </w:rPr>
+      </w:pPr>
+      <w:r>
+        <w:rPr>
+          <w:rFonts w:ascii="Helvetica" w:hAnsi="Helvetica"/>
+          <w:color w:val="000000" w:themeColor="text1"/>
+          <w:lang w:val="en-US"/>
+        </w:rPr>
+        <w:t xml:space="preserve">import </w:t>
+      </w:r>
+      <w:proofErr w:type="gramStart"/>
+      <w:r>
+        <w:rPr>
+          <w:rFonts w:ascii="Helvetica" w:hAnsi="Helvetica"/>
+          <w:color w:val="000000" w:themeColor="text1"/>
+          <w:lang w:val="en-US"/>
+        </w:rPr>
+        <w:t>{ Variable</w:t>
+      </w:r>
+      <w:proofErr w:type="gramEnd"/>
+      <w:r>
+        <w:rPr>
+          <w:rFonts w:ascii="Helvetica" w:hAnsi="Helvetica"/>
+          <w:color w:val="000000" w:themeColor="text1"/>
+          <w:lang w:val="en-US"/>
+        </w:rPr>
+        <w:t xml:space="preserve"> } from "./variables";</w:t>
+      </w:r>
+    </w:p>
+    <w:p>
+      <w:pPr>
+        <w:rPr>
+          <w:rFonts w:ascii="Helvetica" w:hAnsi="Helvetica"/>
+          <w:color w:val="000000" w:themeColor="text1"/>
+          <w:lang w:val="en-US"/>
+        </w:rPr>
+      </w:pPr>
+    </w:p>
+    <w:p>
+      <w:pPr>
+        <w:rPr>
+          <w:rFonts w:ascii="Helvetica" w:hAnsi="Helvetica"/>
+          <w:color w:val="000000" w:themeColor="text1"/>
+          <w:lang w:val="en-US"/>
+        </w:rPr>
+      </w:pPr>
+    </w:p>
+    <w:p>
+      <w:pPr>
+        <w:rPr>
+          <w:rFonts w:ascii="Helvetica" w:hAnsi="Helvetica"/>
+          <w:color w:val="000000" w:themeColor="text1"/>
+          <w:lang w:val="en-US"/>
+        </w:rPr>
+      </w:pPr>
+      <w:r>
+        <w:rPr>
+          <w:rFonts w:ascii="Helvetica" w:hAnsi="Helvetica"/>
+          <w:color w:val="000000" w:themeColor="text1"/>
+          <w:lang w:val="en-US"/>
+        </w:rPr>
+        <w:t xml:space="preserve">export class </w:t>
+      </w:r>
+      <w:proofErr w:type="spellStart"/>
+      <w:r>
+        <w:rPr>
+          <w:rFonts w:ascii="Helvetica" w:hAnsi="Helvetica"/>
+          <w:color w:val="000000" w:themeColor="text1"/>
+          <w:lang w:val="en-US"/>
+        </w:rPr>
+        <w:t>FileCH</w:t>
+      </w:r>
+      <w:proofErr w:type="spellEnd"/>
+      <w:r>
+        <w:rPr>
+          <w:rFonts w:ascii="Helvetica" w:hAnsi="Helvetica"/>
+          <w:color w:val="000000" w:themeColor="text1"/>
+          <w:lang w:val="en-US"/>
+        </w:rPr>
+        <w:t xml:space="preserve"> {</w:t>
+      </w:r>
+    </w:p>
+    <w:p>
+      <w:pPr>
+        <w:rPr>
+          <w:rFonts w:ascii="Helvetica" w:hAnsi="Helvetica"/>
+          <w:color w:val="000000" w:themeColor="text1"/>
+          <w:lang w:val="en-US"/>
+        </w:rPr>
+      </w:pPr>
+      <w:r>
+        <w:rPr>
+          <w:rFonts w:ascii="Helvetica" w:hAnsi="Helvetica"/>
+          <w:color w:val="000000" w:themeColor="text1"/>
+          <w:lang w:val="en-US"/>
+        </w:rPr>
+        <w:t xml:space="preserve">  _id: string = '</w:t>
+      </w:r>
+      <w:proofErr w:type="gramStart"/>
+      <w:r>
+        <w:rPr>
+          <w:rFonts w:ascii="Helvetica" w:hAnsi="Helvetica"/>
+          <w:color w:val="000000" w:themeColor="text1"/>
+          <w:lang w:val="en-US"/>
+        </w:rPr>
+        <w:t>';</w:t>
+      </w:r>
+      <w:proofErr w:type="gramEnd"/>
+    </w:p>
+    <w:p>
+      <w:pPr>
+        <w:rPr>
+          <w:rFonts w:ascii="Helvetica" w:hAnsi="Helvetica"/>
+          <w:color w:val="000000" w:themeColor="text1"/>
+          <w:lang w:val="en-US"/>
+        </w:rPr>
+      </w:pPr>
+      <w:r>
+        <w:rPr>
+          <w:rFonts w:ascii="Helvetica" w:hAnsi="Helvetica"/>
+          <w:color w:val="000000" w:themeColor="text1"/>
+          <w:lang w:val="en-US"/>
+        </w:rPr>
+        <w:t xml:space="preserve">  _name: string = '</w:t>
+      </w:r>
+      <w:proofErr w:type="gramStart"/>
+      <w:r>
+        <w:rPr>
+          <w:rFonts w:ascii="Helvetica" w:hAnsi="Helvetica"/>
+          <w:color w:val="000000" w:themeColor="text1"/>
+          <w:lang w:val="en-US"/>
+        </w:rPr>
+        <w:t>';</w:t>
+      </w:r>
+      <w:proofErr w:type="gramEnd"/>
+    </w:p>
+    <w:p>
+      <w:pPr>
+        <w:rPr>
+          <w:rFonts w:ascii="Helvetica" w:hAnsi="Helvetica"/>
+          <w:color w:val="000000" w:themeColor="text1"/>
+          <w:lang w:val="en-US"/>
+        </w:rPr>
+      </w:pPr>
+      <w:r>
+        <w:rPr>
+          <w:rFonts w:ascii="Helvetica" w:hAnsi="Helvetica"/>
+          <w:color w:val="000000" w:themeColor="text1"/>
+          <w:lang w:val="en-US"/>
+        </w:rPr>
+        <w:t xml:space="preserve">  // instructions amount</w:t>
+      </w:r>
+    </w:p>
+    <w:p>
+      <w:pPr>
+        <w:rPr>
+          <w:rFonts w:ascii="Helvetica" w:hAnsi="Helvetica"/>
+          <w:color w:val="000000" w:themeColor="text1"/>
+          <w:lang w:val="en-US"/>
+        </w:rPr>
+      </w:pPr>
+      <w:r>
+        <w:rPr>
+          <w:rFonts w:ascii="Helvetica" w:hAnsi="Helvetica"/>
+          <w:color w:val="000000" w:themeColor="text1"/>
+          <w:lang w:val="en-US"/>
+        </w:rPr>
+        <w:t xml:space="preserve">  _</w:t>
+      </w:r>
+      <w:proofErr w:type="spellStart"/>
+      <w:r>
+        <w:rPr>
+          <w:rFonts w:ascii="Helvetica" w:hAnsi="Helvetica"/>
+          <w:color w:val="000000" w:themeColor="text1"/>
+          <w:lang w:val="en-US"/>
+        </w:rPr>
+        <w:t>amountInst</w:t>
+      </w:r>
+      <w:proofErr w:type="spellEnd"/>
+      <w:r>
+        <w:rPr>
+          <w:rFonts w:ascii="Helvetica" w:hAnsi="Helvetica"/>
+          <w:color w:val="000000" w:themeColor="text1"/>
+          <w:lang w:val="en-US"/>
+        </w:rPr>
+        <w:t xml:space="preserve">: number = </w:t>
+      </w:r>
+      <w:proofErr w:type="gramStart"/>
+      <w:r>
+        <w:rPr>
+          <w:rFonts w:ascii="Helvetica" w:hAnsi="Helvetica"/>
+          <w:color w:val="000000" w:themeColor="text1"/>
+          <w:lang w:val="en-US"/>
+        </w:rPr>
+        <w:t>0;</w:t>
+      </w:r>
+      <w:proofErr w:type="gramEnd"/>
     </w:p>
     <w:p>
       <w:pPr>
@@ -190,57 +516,6 @@
           <w:lang w:val="en-US"/>
         </w:rPr>
         <w:lastRenderedPageBreak/>
-        <w:t xml:space="preserve">  _name: string = '';</w:t>
-      </w:r>
-    </w:p>
-    <w:p>
-      <w:pPr>
-        <w:rPr>
-          <w:rFonts w:ascii="Helvetica" w:hAnsi="Helvetica"/>
-          <w:color w:val="000000" w:themeColor="text1"/>
-          <w:lang w:val="en-US"/>
-        </w:rPr>
-      </w:pPr>
-      <w:r>
-        <w:rPr>
-          <w:rFonts w:ascii="Helvetica" w:hAnsi="Helvetica"/>
-          <w:color w:val="000000" w:themeColor="text1"/>
-          <w:lang w:val="en-US"/>
-        </w:rPr>
-        <w:t xml:space="preserve">  // instructions amount</w:t>
-      </w:r>
-    </w:p>
-    <w:p>
-      <w:pPr>
-        <w:rPr>
-          <w:rFonts w:ascii="Helvetica" w:hAnsi="Helvetica"/>
-          <w:color w:val="000000" w:themeColor="text1"/>
-          <w:lang w:val="en-US"/>
-        </w:rPr>
-      </w:pPr>
-      <w:r>
-        <w:rPr>
-          <w:rFonts w:ascii="Helvetica" w:hAnsi="Helvetica"/>
-          <w:color w:val="000000" w:themeColor="text1"/>
-          <w:lang w:val="en-US"/>
-        </w:rPr>
-        <w:t xml:space="preserve">  _amountInst: number = 0;</w:t>
-      </w:r>
-    </w:p>
-    <w:p>
-      <w:pPr>
-        <w:rPr>
-          <w:rFonts w:ascii="Helvetica" w:hAnsi="Helvetica"/>
-          <w:color w:val="000000" w:themeColor="text1"/>
-          <w:lang w:val="en-US"/>
-        </w:rPr>
-      </w:pPr>
-      <w:r>
-        <w:rPr>
-          <w:rFonts w:ascii="Helvetica" w:hAnsi="Helvetica"/>
-          <w:color w:val="000000" w:themeColor="text1"/>
-          <w:lang w:val="en-US"/>
-        </w:rPr>
         <w:t xml:space="preserve">  // initial position in memory</w:t>
       </w:r>
     </w:p>
@@ -258,8 +533,36 @@
           <w:color w:val="000000" w:themeColor="text1"/>
           <w:lang w:val="en-US"/>
         </w:rPr>
-        <w:t xml:space="preserve">  ipMemory: string = '';</w:t>
-      </w:r>
+        <w:t xml:space="preserve">  </w:t>
+      </w:r>
+      <w:proofErr w:type="spellStart"/>
+      <w:r>
+        <w:rPr>
+          <w:rFonts w:ascii="Helvetica" w:hAnsi="Helvetica"/>
+          <w:color w:val="000000" w:themeColor="text1"/>
+          <w:lang w:val="en-US"/>
+        </w:rPr>
+        <w:t>ipMemory</w:t>
+      </w:r>
+      <w:proofErr w:type="spellEnd"/>
+      <w:r>
+        <w:rPr>
+          <w:rFonts w:ascii="Helvetica" w:hAnsi="Helvetica"/>
+          <w:color w:val="000000" w:themeColor="text1"/>
+          <w:lang w:val="en-US"/>
+        </w:rPr>
+        <w:t>: string = '</w:t>
+      </w:r>
+      <w:proofErr w:type="gramStart"/>
+      <w:r>
+        <w:rPr>
+          <w:rFonts w:ascii="Helvetica" w:hAnsi="Helvetica"/>
+          <w:color w:val="000000" w:themeColor="text1"/>
+          <w:lang w:val="en-US"/>
+        </w:rPr>
+        <w:t>';</w:t>
+      </w:r>
+      <w:proofErr w:type="gramEnd"/>
     </w:p>
     <w:p>
       <w:pPr>
@@ -292,8 +595,36 @@
           <w:color w:val="000000" w:themeColor="text1"/>
           <w:lang w:val="en-US"/>
         </w:rPr>
-        <w:t xml:space="preserve">  fpMemory: string = '';</w:t>
-      </w:r>
+        <w:t xml:space="preserve">  </w:t>
+      </w:r>
+      <w:proofErr w:type="spellStart"/>
+      <w:r>
+        <w:rPr>
+          <w:rFonts w:ascii="Helvetica" w:hAnsi="Helvetica"/>
+          <w:color w:val="000000" w:themeColor="text1"/>
+          <w:lang w:val="en-US"/>
+        </w:rPr>
+        <w:t>fpMemory</w:t>
+      </w:r>
+      <w:proofErr w:type="spellEnd"/>
+      <w:r>
+        <w:rPr>
+          <w:rFonts w:ascii="Helvetica" w:hAnsi="Helvetica"/>
+          <w:color w:val="000000" w:themeColor="text1"/>
+          <w:lang w:val="en-US"/>
+        </w:rPr>
+        <w:t>: string = '</w:t>
+      </w:r>
+      <w:proofErr w:type="gramStart"/>
+      <w:r>
+        <w:rPr>
+          <w:rFonts w:ascii="Helvetica" w:hAnsi="Helvetica"/>
+          <w:color w:val="000000" w:themeColor="text1"/>
+          <w:lang w:val="en-US"/>
+        </w:rPr>
+        <w:t>';</w:t>
+      </w:r>
+      <w:proofErr w:type="gramEnd"/>
     </w:p>
     <w:p>
       <w:pPr>
@@ -326,8 +657,36 @@
           <w:color w:val="000000" w:themeColor="text1"/>
           <w:lang w:val="en-US"/>
         </w:rPr>
-        <w:t xml:space="preserve">  fpvMemory: string = '';</w:t>
-      </w:r>
+        <w:t xml:space="preserve">  </w:t>
+      </w:r>
+      <w:proofErr w:type="spellStart"/>
+      <w:r>
+        <w:rPr>
+          <w:rFonts w:ascii="Helvetica" w:hAnsi="Helvetica"/>
+          <w:color w:val="000000" w:themeColor="text1"/>
+          <w:lang w:val="en-US"/>
+        </w:rPr>
+        <w:t>fpvMemory</w:t>
+      </w:r>
+      <w:proofErr w:type="spellEnd"/>
+      <w:r>
+        <w:rPr>
+          <w:rFonts w:ascii="Helvetica" w:hAnsi="Helvetica"/>
+          <w:color w:val="000000" w:themeColor="text1"/>
+          <w:lang w:val="en-US"/>
+        </w:rPr>
+        <w:t>: string = '</w:t>
+      </w:r>
+      <w:proofErr w:type="gramStart"/>
+      <w:r>
+        <w:rPr>
+          <w:rFonts w:ascii="Helvetica" w:hAnsi="Helvetica"/>
+          <w:color w:val="000000" w:themeColor="text1"/>
+          <w:lang w:val="en-US"/>
+        </w:rPr>
+        <w:t>';</w:t>
+      </w:r>
+      <w:proofErr w:type="gramEnd"/>
     </w:p>
     <w:p>
       <w:pPr>
@@ -360,41 +719,113 @@
           <w:color w:val="000000" w:themeColor="text1"/>
           <w:lang w:val="en-US"/>
         </w:rPr>
-        <w:t xml:space="preserve">  codeLines: string[] = [];</w:t>
-      </w:r>
-    </w:p>
-    <w:p>
-      <w:pPr>
-        <w:rPr>
-          <w:rFonts w:ascii="Helvetica" w:hAnsi="Helvetica"/>
-          <w:color w:val="000000" w:themeColor="text1"/>
-          <w:lang w:val="en-US"/>
-        </w:rPr>
-      </w:pPr>
-      <w:r>
-        <w:rPr>
-          <w:rFonts w:ascii="Helvetica" w:hAnsi="Helvetica"/>
-          <w:color w:val="000000" w:themeColor="text1"/>
-          <w:lang w:val="en-US"/>
-        </w:rPr>
-        <w:t xml:space="preserve">  tags: Tag[] = [];</w:t>
-      </w:r>
-    </w:p>
-    <w:p>
-      <w:pPr>
-        <w:rPr>
-          <w:rFonts w:ascii="Helvetica" w:hAnsi="Helvetica"/>
-          <w:color w:val="000000" w:themeColor="text1"/>
-          <w:lang w:val="en-US"/>
-        </w:rPr>
-      </w:pPr>
-      <w:r>
-        <w:rPr>
-          <w:rFonts w:ascii="Helvetica" w:hAnsi="Helvetica"/>
-          <w:color w:val="000000" w:themeColor="text1"/>
-          <w:lang w:val="en-US"/>
-        </w:rPr>
-        <w:t xml:space="preserve">  variables: Variable[] = [];</w:t>
+        <w:t xml:space="preserve">  </w:t>
+      </w:r>
+      <w:proofErr w:type="spellStart"/>
+      <w:r>
+        <w:rPr>
+          <w:rFonts w:ascii="Helvetica" w:hAnsi="Helvetica"/>
+          <w:color w:val="000000" w:themeColor="text1"/>
+          <w:lang w:val="en-US"/>
+        </w:rPr>
+        <w:t>codeLines</w:t>
+      </w:r>
+      <w:proofErr w:type="spellEnd"/>
+      <w:r>
+        <w:rPr>
+          <w:rFonts w:ascii="Helvetica" w:hAnsi="Helvetica"/>
+          <w:color w:val="000000" w:themeColor="text1"/>
+          <w:lang w:val="en-US"/>
+        </w:rPr>
+        <w:t xml:space="preserve">: </w:t>
+      </w:r>
+      <w:proofErr w:type="gramStart"/>
+      <w:r>
+        <w:rPr>
+          <w:rFonts w:ascii="Helvetica" w:hAnsi="Helvetica"/>
+          <w:color w:val="000000" w:themeColor="text1"/>
+          <w:lang w:val="en-US"/>
+        </w:rPr>
+        <w:t>string[</w:t>
+      </w:r>
+      <w:proofErr w:type="gramEnd"/>
+      <w:r>
+        <w:rPr>
+          <w:rFonts w:ascii="Helvetica" w:hAnsi="Helvetica"/>
+          <w:color w:val="000000" w:themeColor="text1"/>
+          <w:lang w:val="en-US"/>
+        </w:rPr>
+        <w:t>] = [];</w:t>
+      </w:r>
+    </w:p>
+    <w:p>
+      <w:pPr>
+        <w:rPr>
+          <w:rFonts w:ascii="Helvetica" w:hAnsi="Helvetica"/>
+          <w:color w:val="000000" w:themeColor="text1"/>
+          <w:lang w:val="en-US"/>
+        </w:rPr>
+      </w:pPr>
+      <w:r>
+        <w:rPr>
+          <w:rFonts w:ascii="Helvetica" w:hAnsi="Helvetica"/>
+          <w:color w:val="000000" w:themeColor="text1"/>
+          <w:lang w:val="en-US"/>
+        </w:rPr>
+        <w:t xml:space="preserve">  tags: </w:t>
+      </w:r>
+      <w:proofErr w:type="gramStart"/>
+      <w:r>
+        <w:rPr>
+          <w:rFonts w:ascii="Helvetica" w:hAnsi="Helvetica"/>
+          <w:color w:val="000000" w:themeColor="text1"/>
+          <w:lang w:val="en-US"/>
+        </w:rPr>
+        <w:t>Tag[</w:t>
+      </w:r>
+      <w:proofErr w:type="gramEnd"/>
+      <w:r>
+        <w:rPr>
+          <w:rFonts w:ascii="Helvetica" w:hAnsi="Helvetica"/>
+          <w:color w:val="000000" w:themeColor="text1"/>
+          <w:lang w:val="en-US"/>
+        </w:rPr>
+        <w:t>] = [];</w:t>
+      </w:r>
+    </w:p>
+    <w:p>
+      <w:pPr>
+        <w:rPr>
+          <w:rFonts w:ascii="Helvetica" w:hAnsi="Helvetica"/>
+          <w:color w:val="000000" w:themeColor="text1"/>
+          <w:lang w:val="en-US"/>
+        </w:rPr>
+      </w:pPr>
+      <w:r>
+        <w:rPr>
+          <w:rFonts w:ascii="Helvetica" w:hAnsi="Helvetica"/>
+          <w:color w:val="000000" w:themeColor="text1"/>
+          <w:lang w:val="en-US"/>
+        </w:rPr>
+        <w:t xml:space="preserve">  variables: </w:t>
+      </w:r>
+      <w:proofErr w:type="gramStart"/>
+      <w:r>
+        <w:rPr>
+          <w:rFonts w:ascii="Helvetica" w:hAnsi="Helvetica"/>
+          <w:color w:val="000000" w:themeColor="text1"/>
+          <w:lang w:val="en-US"/>
+        </w:rPr>
+        <w:t>Variable[</w:t>
+      </w:r>
+      <w:proofErr w:type="gramEnd"/>
+      <w:r>
+        <w:rPr>
+          <w:rFonts w:ascii="Helvetica" w:hAnsi="Helvetica"/>
+          <w:color w:val="000000" w:themeColor="text1"/>
+          <w:lang w:val="en-US"/>
+        </w:rPr>
+        <w:t>] = [];</w:t>
       </w:r>
     </w:p>
     <w:p>
@@ -428,7 +859,43 @@
           <w:color w:val="000000" w:themeColor="text1"/>
           <w:lang w:val="en-US"/>
         </w:rPr>
-        <w:t xml:space="preserve">  listToShow: any[] = [];</w:t>
+        <w:t xml:space="preserve">  </w:t>
+      </w:r>
+      <w:proofErr w:type="spellStart"/>
+      <w:r>
+        <w:rPr>
+          <w:rFonts w:ascii="Helvetica" w:hAnsi="Helvetica"/>
+          <w:color w:val="000000" w:themeColor="text1"/>
+          <w:lang w:val="en-US"/>
+        </w:rPr>
+        <w:t>listToShow</w:t>
+      </w:r>
+      <w:proofErr w:type="spellEnd"/>
+      <w:r>
+        <w:rPr>
+          <w:rFonts w:ascii="Helvetica" w:hAnsi="Helvetica"/>
+          <w:color w:val="000000" w:themeColor="text1"/>
+          <w:lang w:val="en-US"/>
+        </w:rPr>
+        <w:t xml:space="preserve">: </w:t>
+      </w:r>
+      <w:proofErr w:type="gramStart"/>
+      <w:r>
+        <w:rPr>
+          <w:rFonts w:ascii="Helvetica" w:hAnsi="Helvetica"/>
+          <w:color w:val="000000" w:themeColor="text1"/>
+          <w:lang w:val="en-US"/>
+        </w:rPr>
+        <w:t>any[</w:t>
+      </w:r>
+      <w:proofErr w:type="gramEnd"/>
+      <w:r>
+        <w:rPr>
+          <w:rFonts w:ascii="Helvetica" w:hAnsi="Helvetica"/>
+          <w:color w:val="000000" w:themeColor="text1"/>
+          <w:lang w:val="en-US"/>
+        </w:rPr>
+        <w:t>] = [];</w:t>
       </w:r>
     </w:p>
     <w:p>
@@ -462,48 +929,97 @@
           <w:color w:val="000000" w:themeColor="text1"/>
           <w:lang w:val="en-US"/>
         </w:rPr>
-        <w:t xml:space="preserve">  listToPrint: any[] = [];</w:t>
-      </w:r>
-    </w:p>
-    <w:p>
-      <w:pPr>
-        <w:rPr>
-          <w:rFonts w:ascii="Helvetica" w:hAnsi="Helvetica"/>
-          <w:color w:val="000000" w:themeColor="text1"/>
-          <w:lang w:val="en-US"/>
-        </w:rPr>
-      </w:pPr>
-    </w:p>
-    <w:p>
-      <w:pPr>
-        <w:rPr>
-          <w:rFonts w:ascii="Helvetica" w:hAnsi="Helvetica"/>
-          <w:color w:val="000000" w:themeColor="text1"/>
-          <w:lang w:val="en-US"/>
-        </w:rPr>
-      </w:pPr>
-      <w:r>
-        <w:rPr>
-          <w:rFonts w:ascii="Helvetica" w:hAnsi="Helvetica"/>
-          <w:color w:val="000000" w:themeColor="text1"/>
-          <w:lang w:val="en-US"/>
-        </w:rPr>
-        <w:t xml:space="preserve">  constructor() {</w:t>
-      </w:r>
-    </w:p>
-    <w:p>
-      <w:pPr>
-        <w:rPr>
-          <w:rFonts w:ascii="Helvetica" w:hAnsi="Helvetica"/>
-          <w:color w:val="000000" w:themeColor="text1"/>
-          <w:lang w:val="en-US"/>
-        </w:rPr>
-      </w:pPr>
-      <w:r>
-        <w:rPr>
-          <w:rFonts w:ascii="Helvetica" w:hAnsi="Helvetica"/>
-          <w:color w:val="000000" w:themeColor="text1"/>
-          <w:lang w:val="en-US"/>
+        <w:t xml:space="preserve">  </w:t>
+      </w:r>
+      <w:proofErr w:type="spellStart"/>
+      <w:r>
+        <w:rPr>
+          <w:rFonts w:ascii="Helvetica" w:hAnsi="Helvetica"/>
+          <w:color w:val="000000" w:themeColor="text1"/>
+          <w:lang w:val="en-US"/>
+        </w:rPr>
+        <w:t>listToPrint</w:t>
+      </w:r>
+      <w:proofErr w:type="spellEnd"/>
+      <w:r>
+        <w:rPr>
+          <w:rFonts w:ascii="Helvetica" w:hAnsi="Helvetica"/>
+          <w:color w:val="000000" w:themeColor="text1"/>
+          <w:lang w:val="en-US"/>
+        </w:rPr>
+        <w:t xml:space="preserve">: </w:t>
+      </w:r>
+      <w:proofErr w:type="gramStart"/>
+      <w:r>
+        <w:rPr>
+          <w:rFonts w:ascii="Helvetica" w:hAnsi="Helvetica"/>
+          <w:color w:val="000000" w:themeColor="text1"/>
+          <w:lang w:val="en-US"/>
+        </w:rPr>
+        <w:t>any[</w:t>
+      </w:r>
+      <w:proofErr w:type="gramEnd"/>
+      <w:r>
+        <w:rPr>
+          <w:rFonts w:ascii="Helvetica" w:hAnsi="Helvetica"/>
+          <w:color w:val="000000" w:themeColor="text1"/>
+          <w:lang w:val="en-US"/>
+        </w:rPr>
+        <w:t>] = [];</w:t>
+      </w:r>
+    </w:p>
+    <w:p>
+      <w:pPr>
+        <w:rPr>
+          <w:rFonts w:ascii="Helvetica" w:hAnsi="Helvetica"/>
+          <w:color w:val="000000" w:themeColor="text1"/>
+          <w:lang w:val="en-US"/>
+        </w:rPr>
+      </w:pPr>
+    </w:p>
+    <w:p>
+      <w:pPr>
+        <w:rPr>
+          <w:rFonts w:ascii="Helvetica" w:hAnsi="Helvetica"/>
+          <w:color w:val="000000" w:themeColor="text1"/>
+        </w:rPr>
+      </w:pPr>
+      <w:r>
+        <w:rPr>
+          <w:rFonts w:ascii="Helvetica" w:hAnsi="Helvetica"/>
+          <w:color w:val="000000" w:themeColor="text1"/>
+          <w:lang w:val="en-US"/>
+        </w:rPr>
+        <w:t xml:space="preserve">  </w:t>
+      </w:r>
+      <w:proofErr w:type="gramStart"/>
+      <w:r>
+        <w:rPr>
+          <w:rFonts w:ascii="Helvetica" w:hAnsi="Helvetica"/>
+          <w:color w:val="000000" w:themeColor="text1"/>
+        </w:rPr>
+        <w:t>constructor(</w:t>
+      </w:r>
+      <w:proofErr w:type="gramEnd"/>
+      <w:r>
+        <w:rPr>
+          <w:rFonts w:ascii="Helvetica" w:hAnsi="Helvetica"/>
+          <w:color w:val="000000" w:themeColor="text1"/>
+        </w:rPr>
+        <w:t>) {</w:t>
+      </w:r>
+    </w:p>
+    <w:p>
+      <w:pPr>
+        <w:rPr>
+          <w:rFonts w:ascii="Helvetica" w:hAnsi="Helvetica"/>
+          <w:color w:val="000000" w:themeColor="text1"/>
+        </w:rPr>
+      </w:pPr>
+      <w:r>
+        <w:rPr>
+          <w:rFonts w:ascii="Helvetica" w:hAnsi="Helvetica"/>
+          <w:color w:val="000000" w:themeColor="text1"/>
         </w:rPr>
         <w:t xml:space="preserve">  }</w:t>
       </w:r>
@@ -516,14 +1032,12 @@
         <w:rPr>
           <w:rFonts w:ascii="Helvetica" w:hAnsi="Helvetica"/>
           <w:color w:val="000000" w:themeColor="text1"/>
-          <w:lang w:val="en-US"/>
-        </w:rPr>
-      </w:pPr>
-      <w:r>
-        <w:rPr>
-          <w:rFonts w:ascii="Helvetica" w:hAnsi="Helvetica"/>
-          <w:color w:val="000000" w:themeColor="text1"/>
-          <w:lang w:val="en-US"/>
+        </w:rPr>
+      </w:pPr>
+      <w:r>
+        <w:rPr>
+          <w:rFonts w:ascii="Helvetica" w:hAnsi="Helvetica"/>
+          <w:color w:val="000000" w:themeColor="text1"/>
         </w:rPr>
         <w:t>}</w:t>
       </w:r>
@@ -532,13 +1046,11 @@
       <w:pPr>
         <w:rPr>
           <w:color w:val="000000" w:themeColor="text1"/>
-          <w:lang w:val="en-US"/>
-        </w:rPr>
-      </w:pPr>
-      <w:r>
-        <w:rPr>
-          <w:color w:val="000000" w:themeColor="text1"/>
-          <w:lang w:val="en-US"/>
+        </w:rPr>
+      </w:pPr>
+      <w:r>
+        <w:rPr>
+          <w:color w:val="000000" w:themeColor="text1"/>
         </w:rPr>
         <w:t>13/08/2021</w:t>
       </w:r>
@@ -559,30 +1071,53 @@
         <w:rPr>
           <w:color w:val="000000" w:themeColor="text1"/>
         </w:rPr>
-        <w:t xml:space="preserve"> método de planificador de algoritmos debe queda “Disabled”</w:t>
-      </w:r>
-    </w:p>
-    <w:p>
-      <w:pPr>
-        <w:rPr>
-          <w:color w:val="000000" w:themeColor="text1"/>
-        </w:rPr>
-      </w:pPr>
-      <w:r>
-        <w:rPr>
-          <w:color w:val="000000" w:themeColor="text1"/>
-        </w:rPr>
-        <w:t>Funciton cargar archivo</w:t>
-      </w:r>
-    </w:p>
-    <w:p>
-      <w:pPr>
-        <w:rPr>
-          <w:color w:val="000000" w:themeColor="text1"/>
-        </w:rPr>
-      </w:pPr>
-      <w:r>
-        <w:rPr>
+        <w:t xml:space="preserve"> método de planificador de algoritmos debe queda “</w:t>
+      </w:r>
+      <w:proofErr w:type="spellStart"/>
+      <w:r>
+        <w:rPr>
+          <w:color w:val="000000" w:themeColor="text1"/>
+        </w:rPr>
+        <w:t>Disabled</w:t>
+      </w:r>
+      <w:proofErr w:type="spellEnd"/>
+      <w:r>
+        <w:rPr>
+          <w:color w:val="000000" w:themeColor="text1"/>
+        </w:rPr>
+        <w:t>”</w:t>
+      </w:r>
+    </w:p>
+    <w:p>
+      <w:pPr>
+        <w:rPr>
+          <w:color w:val="000000" w:themeColor="text1"/>
+        </w:rPr>
+      </w:pPr>
+      <w:proofErr w:type="spellStart"/>
+      <w:r>
+        <w:rPr>
+          <w:color w:val="000000" w:themeColor="text1"/>
+        </w:rPr>
+        <w:t>Funciton</w:t>
+      </w:r>
+      <w:proofErr w:type="spellEnd"/>
+      <w:r>
+        <w:rPr>
+          <w:color w:val="000000" w:themeColor="text1"/>
+        </w:rPr>
+        <w:t xml:space="preserve"> cargar archivo</w:t>
+      </w:r>
+    </w:p>
+    <w:p>
+      <w:pPr>
+        <w:rPr>
+          <w:color w:val="000000" w:themeColor="text1"/>
+        </w:rPr>
+      </w:pPr>
+      <w:r>
+        <w:rPr>
+          <w:noProof/>
           <w:color w:val="000000" w:themeColor="text1"/>
         </w:rPr>
         <w:lastRenderedPageBreak/>
@@ -602,7 +1137,7 @@
                     <pic:cNvPicPr/>
                   </pic:nvPicPr>
                   <pic:blipFill>
-                    <a:blip r:embed="rId5"/>
+                    <a:blip r:embed="rId6"/>
                     <a:stretch>
                       <a:fillRect/>
                     </a:stretch>
@@ -633,7 +1168,21 @@
         <w:rPr>
           <w:color w:val="000000" w:themeColor="text1"/>
         </w:rPr>
-        <w:t xml:space="preserve">Primero se cargan los programas en el FileCH, y después de cargados se ejecuta uno por uno. </w:t>
+        <w:t xml:space="preserve">Primero se cargan los programas en el </w:t>
+      </w:r>
+      <w:proofErr w:type="spellStart"/>
+      <w:r>
+        <w:rPr>
+          <w:color w:val="000000" w:themeColor="text1"/>
+        </w:rPr>
+        <w:t>FileCH</w:t>
+      </w:r>
+      <w:proofErr w:type="spellEnd"/>
+      <w:r>
+        <w:rPr>
+          <w:color w:val="000000" w:themeColor="text1"/>
+        </w:rPr>
+        <w:t xml:space="preserve">, y después de cargados se ejecuta uno por uno. </w:t>
       </w:r>
       <w:r>
         <w:rPr>
@@ -651,6 +1200,7 @@
       </w:pPr>
       <w:r>
         <w:rPr>
+          <w:noProof/>
           <w:color w:val="000000" w:themeColor="text1"/>
         </w:rPr>
         <w:drawing>
@@ -669,7 +1219,7 @@
                     <pic:cNvPicPr/>
                   </pic:nvPicPr>
                   <pic:blipFill>
-                    <a:blip r:embed="rId6"/>
+                    <a:blip r:embed="rId7"/>
                     <a:stretch>
                       <a:fillRect/>
                     </a:stretch>

</xml_diff>

<commit_message>
planificacion de algoritmos fcfs, sjf, prioridad
</commit_message>
<xml_diff>
--- a/NOTAS.docx
+++ b/NOTAS.docx
@@ -17,6 +17,7 @@
       </w:pPr>
       <w:r>
         <w:rPr>
+          <w:noProof/>
           <w:color w:val="000000" w:themeColor="text1"/>
         </w:rPr>
         <w:drawing>
@@ -35,7 +36,7 @@
                     <pic:cNvPicPr/>
                   </pic:nvPicPr>
                   <pic:blipFill>
-                    <a:blip r:embed="rId4"/>
+                    <a:blip r:embed="rId5"/>
                     <a:stretch>
                       <a:fillRect/>
                     </a:stretch>
@@ -66,21 +67,7 @@
         <w:rPr>
           <w:color w:val="000000" w:themeColor="text1"/>
         </w:rPr>
-        <w:t xml:space="preserve">hay que hacer un condicionador antes de </w:t>
-      </w:r>
-      <w:proofErr w:type="gramStart"/>
-      <w:r>
-        <w:rPr>
-          <w:color w:val="000000" w:themeColor="text1"/>
-        </w:rPr>
-        <w:t>esa sum</w:t>
-      </w:r>
-      <w:proofErr w:type="gramEnd"/>
-      <w:r>
-        <w:rPr>
-          <w:color w:val="000000" w:themeColor="text1"/>
-        </w:rPr>
-        <w:t>,</w:t>
+        <w:t>hay que hacer un condicionador antes de esa sum,</w:t>
       </w:r>
     </w:p>
     <w:p>
@@ -110,7 +97,6 @@
         <w:t xml:space="preserve"> de variables que hay en el archivo que se </w:t>
       </w:r>
       <w:proofErr w:type="spellStart"/>
-      <w:proofErr w:type="gramStart"/>
       <w:r>
         <w:rPr>
           <w:color w:val="000000" w:themeColor="text1"/>
@@ -122,21 +108,13 @@
         <w:rPr>
           <w:color w:val="000000" w:themeColor="text1"/>
         </w:rPr>
-        <w:t>[</w:t>
-      </w:r>
-      <w:proofErr w:type="gramEnd"/>
-      <w:r>
-        <w:rPr>
-          <w:color w:val="000000" w:themeColor="text1"/>
-        </w:rPr>
-        <w:t>a cargando, antes de ejecutarlo. y ponerlo como un error</w:t>
-      </w:r>
-    </w:p>
-    <w:p>
-      <w:pPr>
-        <w:rPr>
-          <w:color w:val="000000" w:themeColor="text1"/>
-          <w:lang w:val="en-US"/>
+        <w:t>[a cargando, antes de ejecutarlo. y ponerlo como un error</w:t>
+      </w:r>
+    </w:p>
+    <w:p>
+      <w:pPr>
+        <w:rPr>
+          <w:color w:val="000000" w:themeColor="text1"/>
         </w:rPr>
       </w:pPr>
       <w:r>
@@ -241,7 +219,7 @@
                     <pic:cNvPicPr/>
                   </pic:nvPicPr>
                   <pic:blipFill>
-                    <a:blip r:embed="rId5"/>
+                    <a:blip r:embed="rId6"/>
                     <a:stretch>
                       <a:fillRect/>
                     </a:stretch>
@@ -276,60 +254,24 @@
           <w:color w:val="000000" w:themeColor="text1"/>
           <w:lang w:val="en-US"/>
         </w:rPr>
-        <w:t xml:space="preserve">import </w:t>
-      </w:r>
-      <w:proofErr w:type="gramStart"/>
-      <w:r>
-        <w:rPr>
-          <w:rFonts w:ascii="Helvetica" w:hAnsi="Helvetica"/>
-          <w:color w:val="000000" w:themeColor="text1"/>
-          <w:lang w:val="en-US"/>
-        </w:rPr>
-        <w:t>{ Tag</w:t>
-      </w:r>
-      <w:proofErr w:type="gramEnd"/>
-      <w:r>
-        <w:rPr>
-          <w:rFonts w:ascii="Helvetica" w:hAnsi="Helvetica"/>
-          <w:color w:val="000000" w:themeColor="text1"/>
-          <w:lang w:val="en-US"/>
-        </w:rPr>
-        <w:t xml:space="preserve"> } from "./tag";</w:t>
-      </w:r>
-    </w:p>
-    <w:p>
-      <w:pPr>
-        <w:rPr>
-          <w:rFonts w:ascii="Helvetica" w:hAnsi="Helvetica"/>
-          <w:color w:val="000000" w:themeColor="text1"/>
-          <w:lang w:val="en-US"/>
-        </w:rPr>
-      </w:pPr>
-      <w:r>
-        <w:rPr>
-          <w:rFonts w:ascii="Helvetica" w:hAnsi="Helvetica"/>
-          <w:color w:val="000000" w:themeColor="text1"/>
-          <w:lang w:val="en-US"/>
-        </w:rPr>
-        <w:t xml:space="preserve">import </w:t>
-      </w:r>
-      <w:proofErr w:type="gramStart"/>
-      <w:r>
-        <w:rPr>
-          <w:rFonts w:ascii="Helvetica" w:hAnsi="Helvetica"/>
-          <w:color w:val="000000" w:themeColor="text1"/>
-          <w:lang w:val="en-US"/>
-        </w:rPr>
-        <w:t>{ Variable</w:t>
-      </w:r>
-      <w:proofErr w:type="gramEnd"/>
-      <w:r>
-        <w:rPr>
-          <w:rFonts w:ascii="Helvetica" w:hAnsi="Helvetica"/>
-          <w:color w:val="000000" w:themeColor="text1"/>
-          <w:lang w:val="en-US"/>
-        </w:rPr>
-        <w:t xml:space="preserve"> } from "./variables";</w:t>
+        <w:t>import { Tag } from "./tag";</w:t>
+      </w:r>
+    </w:p>
+    <w:p>
+      <w:pPr>
+        <w:rPr>
+          <w:rFonts w:ascii="Helvetica" w:hAnsi="Helvetica"/>
+          <w:color w:val="000000" w:themeColor="text1"/>
+          <w:lang w:val="en-US"/>
+        </w:rPr>
+      </w:pPr>
+      <w:r>
+        <w:rPr>
+          <w:rFonts w:ascii="Helvetica" w:hAnsi="Helvetica"/>
+          <w:color w:val="000000" w:themeColor="text1"/>
+          <w:lang w:val="en-US"/>
+        </w:rPr>
+        <w:t>import { Variable } from "./variables";</w:t>
       </w:r>
     </w:p>
     <w:p>
@@ -399,45 +341,25 @@
           <w:color w:val="000000" w:themeColor="text1"/>
           <w:lang w:val="en-US"/>
         </w:rPr>
-        <w:t xml:space="preserve">  _id: string = '</w:t>
-      </w:r>
-      <w:proofErr w:type="gramStart"/>
-      <w:r>
-        <w:rPr>
-          <w:rFonts w:ascii="Helvetica" w:hAnsi="Helvetica"/>
-          <w:color w:val="000000" w:themeColor="text1"/>
-          <w:lang w:val="en-US"/>
-        </w:rPr>
-        <w:t>';</w:t>
-      </w:r>
-      <w:proofErr w:type="gramEnd"/>
-    </w:p>
-    <w:p>
-      <w:pPr>
-        <w:rPr>
-          <w:rFonts w:ascii="Helvetica" w:hAnsi="Helvetica"/>
-          <w:color w:val="000000" w:themeColor="text1"/>
-          <w:lang w:val="en-US"/>
-        </w:rPr>
-      </w:pPr>
-      <w:r>
-        <w:rPr>
-          <w:rFonts w:ascii="Helvetica" w:hAnsi="Helvetica"/>
-          <w:color w:val="000000" w:themeColor="text1"/>
-          <w:lang w:val="en-US"/>
-        </w:rPr>
-        <w:t xml:space="preserve">  _name: string = '</w:t>
-      </w:r>
-      <w:proofErr w:type="gramStart"/>
-      <w:r>
-        <w:rPr>
-          <w:rFonts w:ascii="Helvetica" w:hAnsi="Helvetica"/>
-          <w:color w:val="000000" w:themeColor="text1"/>
-          <w:lang w:val="en-US"/>
-        </w:rPr>
-        <w:t>';</w:t>
-      </w:r>
-      <w:proofErr w:type="gramEnd"/>
+        <w:t xml:space="preserve">  _id: string = '';</w:t>
+      </w:r>
+    </w:p>
+    <w:p>
+      <w:pPr>
+        <w:rPr>
+          <w:rFonts w:ascii="Helvetica" w:hAnsi="Helvetica"/>
+          <w:color w:val="000000" w:themeColor="text1"/>
+          <w:lang w:val="en-US"/>
+        </w:rPr>
+      </w:pPr>
+      <w:r>
+        <w:rPr>
+          <w:rFonts w:ascii="Helvetica" w:hAnsi="Helvetica"/>
+          <w:color w:val="000000" w:themeColor="text1"/>
+          <w:lang w:val="en-US"/>
+        </w:rPr>
+        <w:t xml:space="preserve">  _name: string = '';</w:t>
+      </w:r>
     </w:p>
     <w:p>
       <w:pPr>
@@ -488,18 +410,8 @@
           <w:color w:val="000000" w:themeColor="text1"/>
           <w:lang w:val="en-US"/>
         </w:rPr>
-        <w:t xml:space="preserve">: number = </w:t>
-      </w:r>
-      <w:proofErr w:type="gramStart"/>
-      <w:r>
-        <w:rPr>
-          <w:rFonts w:ascii="Helvetica" w:hAnsi="Helvetica"/>
-          <w:color w:val="000000" w:themeColor="text1"/>
-          <w:lang w:val="en-US"/>
-        </w:rPr>
-        <w:t>0;</w:t>
-      </w:r>
-      <w:proofErr w:type="gramEnd"/>
+        <w:t>: number = 0;</w:t>
+      </w:r>
     </w:p>
     <w:p>
       <w:pPr>
@@ -551,18 +463,8 @@
           <w:color w:val="000000" w:themeColor="text1"/>
           <w:lang w:val="en-US"/>
         </w:rPr>
-        <w:t>: string = '</w:t>
-      </w:r>
-      <w:proofErr w:type="gramStart"/>
-      <w:r>
-        <w:rPr>
-          <w:rFonts w:ascii="Helvetica" w:hAnsi="Helvetica"/>
-          <w:color w:val="000000" w:themeColor="text1"/>
-          <w:lang w:val="en-US"/>
-        </w:rPr>
-        <w:t>';</w:t>
-      </w:r>
-      <w:proofErr w:type="gramEnd"/>
+        <w:t>: string = '';</w:t>
+      </w:r>
     </w:p>
     <w:p>
       <w:pPr>
@@ -613,18 +515,8 @@
           <w:color w:val="000000" w:themeColor="text1"/>
           <w:lang w:val="en-US"/>
         </w:rPr>
-        <w:t>: string = '</w:t>
-      </w:r>
-      <w:proofErr w:type="gramStart"/>
-      <w:r>
-        <w:rPr>
-          <w:rFonts w:ascii="Helvetica" w:hAnsi="Helvetica"/>
-          <w:color w:val="000000" w:themeColor="text1"/>
-          <w:lang w:val="en-US"/>
-        </w:rPr>
-        <w:t>';</w:t>
-      </w:r>
-      <w:proofErr w:type="gramEnd"/>
+        <w:t>: string = '';</w:t>
+      </w:r>
     </w:p>
     <w:p>
       <w:pPr>
@@ -675,18 +567,8 @@
           <w:color w:val="000000" w:themeColor="text1"/>
           <w:lang w:val="en-US"/>
         </w:rPr>
-        <w:t>: string = '</w:t>
-      </w:r>
-      <w:proofErr w:type="gramStart"/>
-      <w:r>
-        <w:rPr>
-          <w:rFonts w:ascii="Helvetica" w:hAnsi="Helvetica"/>
-          <w:color w:val="000000" w:themeColor="text1"/>
-          <w:lang w:val="en-US"/>
-        </w:rPr>
-        <w:t>';</w:t>
-      </w:r>
-      <w:proofErr w:type="gramEnd"/>
+        <w:t>: string = '';</w:t>
+      </w:r>
     </w:p>
     <w:p>
       <w:pPr>
@@ -737,276 +619,188 @@
           <w:color w:val="000000" w:themeColor="text1"/>
           <w:lang w:val="en-US"/>
         </w:rPr>
+        <w:t>: string[] = [];</w:t>
+      </w:r>
+    </w:p>
+    <w:p>
+      <w:pPr>
+        <w:rPr>
+          <w:rFonts w:ascii="Helvetica" w:hAnsi="Helvetica"/>
+          <w:color w:val="000000" w:themeColor="text1"/>
+          <w:lang w:val="en-US"/>
+        </w:rPr>
+      </w:pPr>
+      <w:r>
+        <w:rPr>
+          <w:rFonts w:ascii="Helvetica" w:hAnsi="Helvetica"/>
+          <w:color w:val="000000" w:themeColor="text1"/>
+          <w:lang w:val="en-US"/>
+        </w:rPr>
+        <w:t xml:space="preserve">  tags: Tag[] = [];</w:t>
+      </w:r>
+    </w:p>
+    <w:p>
+      <w:pPr>
+        <w:rPr>
+          <w:rFonts w:ascii="Helvetica" w:hAnsi="Helvetica"/>
+          <w:color w:val="000000" w:themeColor="text1"/>
+          <w:lang w:val="en-US"/>
+        </w:rPr>
+      </w:pPr>
+      <w:r>
+        <w:rPr>
+          <w:rFonts w:ascii="Helvetica" w:hAnsi="Helvetica"/>
+          <w:color w:val="000000" w:themeColor="text1"/>
+          <w:lang w:val="en-US"/>
+        </w:rPr>
+        <w:t xml:space="preserve">  variables: Variable[] = [];</w:t>
+      </w:r>
+    </w:p>
+    <w:p>
+      <w:pPr>
+        <w:rPr>
+          <w:rFonts w:ascii="Helvetica" w:hAnsi="Helvetica"/>
+          <w:color w:val="000000" w:themeColor="text1"/>
+          <w:lang w:val="en-US"/>
+        </w:rPr>
+      </w:pPr>
+      <w:r>
+        <w:rPr>
+          <w:rFonts w:ascii="Helvetica" w:hAnsi="Helvetica"/>
+          <w:color w:val="000000" w:themeColor="text1"/>
+          <w:lang w:val="en-US"/>
+        </w:rPr>
+        <w:t xml:space="preserve">  // list to show</w:t>
+      </w:r>
+    </w:p>
+    <w:p>
+      <w:pPr>
+        <w:rPr>
+          <w:rFonts w:ascii="Helvetica" w:hAnsi="Helvetica"/>
+          <w:color w:val="000000" w:themeColor="text1"/>
+          <w:lang w:val="en-US"/>
+        </w:rPr>
+      </w:pPr>
+      <w:r>
+        <w:rPr>
+          <w:rFonts w:ascii="Helvetica" w:hAnsi="Helvetica"/>
+          <w:color w:val="000000" w:themeColor="text1"/>
+          <w:lang w:val="en-US"/>
+        </w:rPr>
+        <w:t xml:space="preserve">  </w:t>
+      </w:r>
+      <w:proofErr w:type="spellStart"/>
+      <w:r>
+        <w:rPr>
+          <w:rFonts w:ascii="Helvetica" w:hAnsi="Helvetica"/>
+          <w:color w:val="000000" w:themeColor="text1"/>
+          <w:lang w:val="en-US"/>
+        </w:rPr>
+        <w:t>listToShow</w:t>
+      </w:r>
+      <w:proofErr w:type="spellEnd"/>
+      <w:r>
+        <w:rPr>
+          <w:rFonts w:ascii="Helvetica" w:hAnsi="Helvetica"/>
+          <w:color w:val="000000" w:themeColor="text1"/>
+          <w:lang w:val="en-US"/>
+        </w:rPr>
+        <w:t>: any[] = [];</w:t>
+      </w:r>
+    </w:p>
+    <w:p>
+      <w:pPr>
+        <w:rPr>
+          <w:rFonts w:ascii="Helvetica" w:hAnsi="Helvetica"/>
+          <w:color w:val="000000" w:themeColor="text1"/>
+          <w:lang w:val="en-US"/>
+        </w:rPr>
+      </w:pPr>
+      <w:r>
+        <w:rPr>
+          <w:rFonts w:ascii="Helvetica" w:hAnsi="Helvetica"/>
+          <w:color w:val="000000" w:themeColor="text1"/>
+          <w:lang w:val="en-US"/>
+        </w:rPr>
+        <w:t xml:space="preserve">  // list to print</w:t>
+      </w:r>
+    </w:p>
+    <w:p>
+      <w:pPr>
+        <w:rPr>
+          <w:rFonts w:ascii="Helvetica" w:hAnsi="Helvetica"/>
+          <w:color w:val="000000" w:themeColor="text1"/>
+        </w:rPr>
+      </w:pPr>
+      <w:r>
+        <w:rPr>
+          <w:rFonts w:ascii="Helvetica" w:hAnsi="Helvetica"/>
+          <w:color w:val="000000" w:themeColor="text1"/>
+          <w:lang w:val="en-US"/>
+        </w:rPr>
+        <w:t xml:space="preserve">  </w:t>
+      </w:r>
+      <w:proofErr w:type="spellStart"/>
+      <w:r>
+        <w:rPr>
+          <w:rFonts w:ascii="Helvetica" w:hAnsi="Helvetica"/>
+          <w:color w:val="000000" w:themeColor="text1"/>
+        </w:rPr>
+        <w:t>listToPrint</w:t>
+      </w:r>
+      <w:proofErr w:type="spellEnd"/>
+      <w:r>
+        <w:rPr>
+          <w:rFonts w:ascii="Helvetica" w:hAnsi="Helvetica"/>
+          <w:color w:val="000000" w:themeColor="text1"/>
+        </w:rPr>
         <w:t xml:space="preserve">: </w:t>
       </w:r>
-      <w:proofErr w:type="gramStart"/>
-      <w:r>
-        <w:rPr>
-          <w:rFonts w:ascii="Helvetica" w:hAnsi="Helvetica"/>
-          <w:color w:val="000000" w:themeColor="text1"/>
-          <w:lang w:val="en-US"/>
-        </w:rPr>
-        <w:t>string[</w:t>
-      </w:r>
-      <w:proofErr w:type="gramEnd"/>
-      <w:r>
-        <w:rPr>
-          <w:rFonts w:ascii="Helvetica" w:hAnsi="Helvetica"/>
-          <w:color w:val="000000" w:themeColor="text1"/>
-          <w:lang w:val="en-US"/>
-        </w:rPr>
-        <w:t>] = [];</w:t>
-      </w:r>
-    </w:p>
-    <w:p>
-      <w:pPr>
-        <w:rPr>
-          <w:rFonts w:ascii="Helvetica" w:hAnsi="Helvetica"/>
-          <w:color w:val="000000" w:themeColor="text1"/>
-          <w:lang w:val="en-US"/>
-        </w:rPr>
-      </w:pPr>
-      <w:r>
-        <w:rPr>
-          <w:rFonts w:ascii="Helvetica" w:hAnsi="Helvetica"/>
-          <w:color w:val="000000" w:themeColor="text1"/>
-          <w:lang w:val="en-US"/>
-        </w:rPr>
-        <w:t xml:space="preserve">  tags: </w:t>
-      </w:r>
-      <w:proofErr w:type="gramStart"/>
-      <w:r>
-        <w:rPr>
-          <w:rFonts w:ascii="Helvetica" w:hAnsi="Helvetica"/>
-          <w:color w:val="000000" w:themeColor="text1"/>
-          <w:lang w:val="en-US"/>
-        </w:rPr>
-        <w:t>Tag[</w:t>
-      </w:r>
-      <w:proofErr w:type="gramEnd"/>
-      <w:r>
-        <w:rPr>
-          <w:rFonts w:ascii="Helvetica" w:hAnsi="Helvetica"/>
-          <w:color w:val="000000" w:themeColor="text1"/>
-          <w:lang w:val="en-US"/>
-        </w:rPr>
-        <w:t>] = [];</w:t>
-      </w:r>
-    </w:p>
-    <w:p>
-      <w:pPr>
-        <w:rPr>
-          <w:rFonts w:ascii="Helvetica" w:hAnsi="Helvetica"/>
-          <w:color w:val="000000" w:themeColor="text1"/>
-          <w:lang w:val="en-US"/>
-        </w:rPr>
-      </w:pPr>
-      <w:r>
-        <w:rPr>
-          <w:rFonts w:ascii="Helvetica" w:hAnsi="Helvetica"/>
-          <w:color w:val="000000" w:themeColor="text1"/>
-          <w:lang w:val="en-US"/>
-        </w:rPr>
-        <w:t xml:space="preserve">  variables: </w:t>
-      </w:r>
-      <w:proofErr w:type="gramStart"/>
-      <w:r>
-        <w:rPr>
-          <w:rFonts w:ascii="Helvetica" w:hAnsi="Helvetica"/>
-          <w:color w:val="000000" w:themeColor="text1"/>
-          <w:lang w:val="en-US"/>
-        </w:rPr>
-        <w:t>Variable[</w:t>
-      </w:r>
-      <w:proofErr w:type="gramEnd"/>
-      <w:r>
-        <w:rPr>
-          <w:rFonts w:ascii="Helvetica" w:hAnsi="Helvetica"/>
-          <w:color w:val="000000" w:themeColor="text1"/>
-          <w:lang w:val="en-US"/>
-        </w:rPr>
-        <w:t>] = [];</w:t>
-      </w:r>
-    </w:p>
-    <w:p>
-      <w:pPr>
-        <w:rPr>
-          <w:rFonts w:ascii="Helvetica" w:hAnsi="Helvetica"/>
-          <w:color w:val="000000" w:themeColor="text1"/>
-          <w:lang w:val="en-US"/>
-        </w:rPr>
-      </w:pPr>
-      <w:r>
-        <w:rPr>
-          <w:rFonts w:ascii="Helvetica" w:hAnsi="Helvetica"/>
-          <w:color w:val="000000" w:themeColor="text1"/>
-          <w:lang w:val="en-US"/>
-        </w:rPr>
-        <w:t xml:space="preserve">  // list to show</w:t>
-      </w:r>
-    </w:p>
-    <w:p>
-      <w:pPr>
-        <w:rPr>
-          <w:rFonts w:ascii="Helvetica" w:hAnsi="Helvetica"/>
-          <w:color w:val="000000" w:themeColor="text1"/>
-          <w:lang w:val="en-US"/>
-        </w:rPr>
-      </w:pPr>
-      <w:r>
-        <w:rPr>
-          <w:rFonts w:ascii="Helvetica" w:hAnsi="Helvetica"/>
-          <w:color w:val="000000" w:themeColor="text1"/>
-          <w:lang w:val="en-US"/>
+      <w:proofErr w:type="spellStart"/>
+      <w:r>
+        <w:rPr>
+          <w:rFonts w:ascii="Helvetica" w:hAnsi="Helvetica"/>
+          <w:color w:val="000000" w:themeColor="text1"/>
+        </w:rPr>
+        <w:t>any</w:t>
+      </w:r>
+      <w:proofErr w:type="spellEnd"/>
+      <w:r>
+        <w:rPr>
+          <w:rFonts w:ascii="Helvetica" w:hAnsi="Helvetica"/>
+          <w:color w:val="000000" w:themeColor="text1"/>
+        </w:rPr>
+        <w:t>[] = [];</w:t>
+      </w:r>
+    </w:p>
+    <w:p>
+      <w:pPr>
+        <w:rPr>
+          <w:rFonts w:ascii="Helvetica" w:hAnsi="Helvetica"/>
+          <w:color w:val="000000" w:themeColor="text1"/>
+        </w:rPr>
+      </w:pPr>
+    </w:p>
+    <w:p>
+      <w:pPr>
+        <w:rPr>
+          <w:rFonts w:ascii="Helvetica" w:hAnsi="Helvetica"/>
+          <w:color w:val="000000" w:themeColor="text1"/>
+        </w:rPr>
+      </w:pPr>
+      <w:r>
+        <w:rPr>
+          <w:rFonts w:ascii="Helvetica" w:hAnsi="Helvetica"/>
+          <w:color w:val="000000" w:themeColor="text1"/>
         </w:rPr>
         <w:t xml:space="preserve">  </w:t>
       </w:r>
-      <w:proofErr w:type="spellStart"/>
-      <w:r>
-        <w:rPr>
-          <w:rFonts w:ascii="Helvetica" w:hAnsi="Helvetica"/>
-          <w:color w:val="000000" w:themeColor="text1"/>
-          <w:lang w:val="en-US"/>
-        </w:rPr>
-        <w:t>listToShow</w:t>
-      </w:r>
-      <w:proofErr w:type="spellEnd"/>
-      <w:r>
-        <w:rPr>
-          <w:rFonts w:ascii="Helvetica" w:hAnsi="Helvetica"/>
-          <w:color w:val="000000" w:themeColor="text1"/>
-          <w:lang w:val="en-US"/>
-        </w:rPr>
-        <w:t xml:space="preserve">: </w:t>
-      </w:r>
-      <w:proofErr w:type="gramStart"/>
-      <w:r>
-        <w:rPr>
-          <w:rFonts w:ascii="Helvetica" w:hAnsi="Helvetica"/>
-          <w:color w:val="000000" w:themeColor="text1"/>
-          <w:lang w:val="en-US"/>
-        </w:rPr>
-        <w:t>any[</w:t>
-      </w:r>
-      <w:proofErr w:type="gramEnd"/>
-      <w:r>
-        <w:rPr>
-          <w:rFonts w:ascii="Helvetica" w:hAnsi="Helvetica"/>
-          <w:color w:val="000000" w:themeColor="text1"/>
-          <w:lang w:val="en-US"/>
-        </w:rPr>
-        <w:t>] = [];</w:t>
-      </w:r>
-    </w:p>
-    <w:p>
-      <w:pPr>
-        <w:rPr>
-          <w:rFonts w:ascii="Helvetica" w:hAnsi="Helvetica"/>
-          <w:color w:val="000000" w:themeColor="text1"/>
-          <w:lang w:val="en-US"/>
-        </w:rPr>
-      </w:pPr>
-      <w:r>
-        <w:rPr>
-          <w:rFonts w:ascii="Helvetica" w:hAnsi="Helvetica"/>
-          <w:color w:val="000000" w:themeColor="text1"/>
-          <w:lang w:val="en-US"/>
-        </w:rPr>
-        <w:t xml:space="preserve">  // list to print</w:t>
-      </w:r>
-    </w:p>
-    <w:p>
-      <w:pPr>
-        <w:rPr>
-          <w:rFonts w:ascii="Helvetica" w:hAnsi="Helvetica"/>
-          <w:color w:val="000000" w:themeColor="text1"/>
-          <w:lang w:val="en-US"/>
-        </w:rPr>
-      </w:pPr>
-      <w:r>
-        <w:rPr>
-          <w:rFonts w:ascii="Helvetica" w:hAnsi="Helvetica"/>
-          <w:color w:val="000000" w:themeColor="text1"/>
-          <w:lang w:val="en-US"/>
-        </w:rPr>
-        <w:t xml:space="preserve">  </w:t>
-      </w:r>
-      <w:proofErr w:type="spellStart"/>
-      <w:r>
-        <w:rPr>
-          <w:rFonts w:ascii="Helvetica" w:hAnsi="Helvetica"/>
-          <w:color w:val="000000" w:themeColor="text1"/>
-          <w:lang w:val="en-US"/>
-        </w:rPr>
-        <w:t>listToPrint</w:t>
-      </w:r>
-      <w:proofErr w:type="spellEnd"/>
-      <w:r>
-        <w:rPr>
-          <w:rFonts w:ascii="Helvetica" w:hAnsi="Helvetica"/>
-          <w:color w:val="000000" w:themeColor="text1"/>
-          <w:lang w:val="en-US"/>
-        </w:rPr>
-        <w:t xml:space="preserve">: </w:t>
-      </w:r>
-      <w:proofErr w:type="gramStart"/>
-      <w:r>
-        <w:rPr>
-          <w:rFonts w:ascii="Helvetica" w:hAnsi="Helvetica"/>
-          <w:color w:val="000000" w:themeColor="text1"/>
-          <w:lang w:val="en-US"/>
-        </w:rPr>
-        <w:t>any[</w:t>
-      </w:r>
-      <w:proofErr w:type="gramEnd"/>
-      <w:r>
-        <w:rPr>
-          <w:rFonts w:ascii="Helvetica" w:hAnsi="Helvetica"/>
-          <w:color w:val="000000" w:themeColor="text1"/>
-          <w:lang w:val="en-US"/>
-        </w:rPr>
-        <w:t>] = [];</w:t>
-      </w:r>
-    </w:p>
-    <w:p>
-      <w:pPr>
-        <w:rPr>
-          <w:rFonts w:ascii="Helvetica" w:hAnsi="Helvetica"/>
-          <w:color w:val="000000" w:themeColor="text1"/>
-          <w:lang w:val="en-US"/>
-        </w:rPr>
-      </w:pPr>
-    </w:p>
-    <w:p>
-      <w:pPr>
-        <w:rPr>
-          <w:rFonts w:ascii="Helvetica" w:hAnsi="Helvetica"/>
-          <w:color w:val="000000" w:themeColor="text1"/>
-        </w:rPr>
-      </w:pPr>
-      <w:r>
-        <w:rPr>
-          <w:rFonts w:ascii="Helvetica" w:hAnsi="Helvetica"/>
-          <w:color w:val="000000" w:themeColor="text1"/>
-          <w:lang w:val="en-US"/>
-        </w:rPr>
-        <w:t xml:space="preserve">  </w:t>
-      </w:r>
-      <w:proofErr w:type="gramStart"/>
-      <w:r>
-        <w:rPr>
-          <w:rFonts w:ascii="Helvetica" w:hAnsi="Helvetica"/>
-          <w:color w:val="000000" w:themeColor="text1"/>
-        </w:rPr>
-        <w:t>constructor(</w:t>
-      </w:r>
-      <w:proofErr w:type="gramEnd"/>
-      <w:r>
-        <w:rPr>
-          <w:rFonts w:ascii="Helvetica" w:hAnsi="Helvetica"/>
-          <w:color w:val="000000" w:themeColor="text1"/>
-        </w:rPr>
-        <w:t>) {</w:t>
+      <w:r>
+        <w:rPr>
+          <w:rFonts w:ascii="Helvetica" w:hAnsi="Helvetica"/>
+          <w:color w:val="000000" w:themeColor="text1"/>
+        </w:rPr>
+        <w:t>constructor() {</w:t>
       </w:r>
     </w:p>
     <w:p>
@@ -1137,7 +931,7 @@
                     <pic:cNvPicPr/>
                   </pic:nvPicPr>
                   <pic:blipFill>
-                    <a:blip r:embed="rId6"/>
+                    <a:blip r:embed="rId7"/>
                     <a:stretch>
                       <a:fillRect/>
                     </a:stretch>
@@ -1219,7 +1013,7 @@
                     <pic:cNvPicPr/>
                   </pic:nvPicPr>
                   <pic:blipFill>
-                    <a:blip r:embed="rId7"/>
+                    <a:blip r:embed="rId8"/>
                     <a:stretch>
                       <a:fillRect/>
                     </a:stretch>
@@ -1239,6 +1033,447 @@
           </wp:inline>
         </w:drawing>
       </w:r>
+      <w:r>
+        <w:rPr>
+          <w:color w:val="000000" w:themeColor="text1"/>
+        </w:rPr>
+        <w:t>------------</w:t>
+      </w:r>
+    </w:p>
+    <w:p>
+      <w:pPr>
+        <w:rPr>
+          <w:color w:val="000000" w:themeColor="text1"/>
+        </w:rPr>
+      </w:pPr>
+    </w:p>
+    <w:p>
+      <w:pPr>
+        <w:rPr>
+          <w:color w:val="000000" w:themeColor="text1"/>
+        </w:rPr>
+      </w:pPr>
+    </w:p>
+    <w:p>
+      <w:pPr>
+        <w:rPr>
+          <w:color w:val="000000" w:themeColor="text1"/>
+        </w:rPr>
+      </w:pPr>
+    </w:p>
+    <w:p>
+      <w:pPr>
+        <w:rPr>
+          <w:color w:val="000000" w:themeColor="text1"/>
+        </w:rPr>
+      </w:pPr>
+    </w:p>
+    <w:p>
+      <w:pPr>
+        <w:rPr>
+          <w:color w:val="000000" w:themeColor="text1"/>
+        </w:rPr>
+      </w:pPr>
+    </w:p>
+    <w:p>
+      <w:pPr>
+        <w:rPr>
+          <w:color w:val="000000" w:themeColor="text1"/>
+        </w:rPr>
+      </w:pPr>
+      <w:r>
+        <w:rPr>
+          <w:color w:val="000000" w:themeColor="text1"/>
+        </w:rPr>
+        <w:lastRenderedPageBreak/>
+        <w:t>FASE C</w:t>
+      </w:r>
+    </w:p>
+    <w:p>
+      <w:pPr>
+        <w:rPr>
+          <w:color w:val="000000" w:themeColor="text1"/>
+        </w:rPr>
+      </w:pPr>
+      <w:r>
+        <w:rPr>
+          <w:color w:val="000000" w:themeColor="text1"/>
+        </w:rPr>
+        <w:t xml:space="preserve"> </w:t>
+      </w:r>
+      <w:r>
+        <w:rPr>
+          <w:color w:val="000000" w:themeColor="text1"/>
+          <w:highlight w:val="green"/>
+        </w:rPr>
+        <w:t>Hacer contador de Entrada y salida (lea, muestre, imprima,)</w:t>
+      </w:r>
+    </w:p>
+    <w:p>
+      <w:pPr>
+        <w:rPr>
+          <w:color w:val="000000" w:themeColor="text1"/>
+        </w:rPr>
+      </w:pPr>
+      <w:r>
+        <w:rPr>
+          <w:color w:val="000000" w:themeColor="text1"/>
+          <w:highlight w:val="green"/>
+        </w:rPr>
+        <w:t>Hacer contador de todas las declaraciones MENOS (</w:t>
+      </w:r>
+      <w:r>
+        <w:rPr>
+          <w:rFonts w:ascii="Segoe UI" w:hAnsi="Segoe UI" w:cs="Segoe UI"/>
+          <w:color w:val="333333"/>
+          <w:sz w:val="23"/>
+          <w:szCs w:val="23"/>
+          <w:highlight w:val="green"/>
+          <w:shd w:val="clear" w:color="auto" w:fill="FFFFFF"/>
+        </w:rPr>
+        <w:t>Nueva, Etiqueta, Retorne, comentarios</w:t>
+      </w:r>
+      <w:r>
+        <w:rPr>
+          <w:color w:val="000000" w:themeColor="text1"/>
+          <w:highlight w:val="green"/>
+        </w:rPr>
+        <w:t>)</w:t>
+      </w:r>
+    </w:p>
+    <w:p>
+      <w:pPr>
+        <w:pStyle w:val="Prrafodelista"/>
+        <w:numPr>
+          <w:ilvl w:val="0"/>
+          <w:numId w:val="2"/>
+        </w:numPr>
+        <w:rPr>
+          <w:color w:val="000000" w:themeColor="text1"/>
+        </w:rPr>
+      </w:pPr>
+      <w:r>
+        <w:rPr>
+          <w:color w:val="000000" w:themeColor="text1"/>
+        </w:rPr>
+        <w:t>Ti= Tiempo de llegada</w:t>
+      </w:r>
+    </w:p>
+    <w:p>
+      <w:pPr>
+        <w:ind w:firstLine="708"/>
+        <w:rPr>
+          <w:color w:val="000000" w:themeColor="text1"/>
+        </w:rPr>
+      </w:pPr>
+      <w:proofErr w:type="spellStart"/>
+      <w:r>
+        <w:rPr>
+          <w:color w:val="000000" w:themeColor="text1"/>
+        </w:rPr>
+        <w:t>Tia</w:t>
+      </w:r>
+      <w:proofErr w:type="spellEnd"/>
+      <w:r>
+        <w:rPr>
+          <w:color w:val="000000" w:themeColor="text1"/>
+        </w:rPr>
+        <w:t>=Tiempo de llegada del anterior</w:t>
+      </w:r>
+    </w:p>
+    <w:p>
+      <w:pPr>
+        <w:ind w:firstLine="708"/>
+        <w:rPr>
+          <w:color w:val="000000" w:themeColor="text1"/>
+        </w:rPr>
+      </w:pPr>
+      <w:r>
+        <w:rPr>
+          <w:color w:val="000000" w:themeColor="text1"/>
+        </w:rPr>
+        <w:t>La= longitud de instrucciones del programa anterior</w:t>
+      </w:r>
+    </w:p>
+    <w:p>
+      <w:pPr>
+        <w:ind w:firstLine="708"/>
+        <w:rPr>
+          <w:color w:val="000000" w:themeColor="text1"/>
+        </w:rPr>
+      </w:pPr>
+      <w:r>
+        <w:rPr>
+          <w:color w:val="000000" w:themeColor="text1"/>
+        </w:rPr>
+        <w:t>NOTA: el primer programa llega en Ti=0</w:t>
+      </w:r>
+    </w:p>
+    <w:p>
+      <w:pPr>
+        <w:ind w:firstLine="708"/>
+        <w:rPr>
+          <w:color w:val="000000" w:themeColor="text1"/>
+        </w:rPr>
+      </w:pPr>
+      <w:proofErr w:type="spellStart"/>
+      <w:r>
+        <w:rPr>
+          <w:color w:val="000000" w:themeColor="text1"/>
+          <w:highlight w:val="yellow"/>
+        </w:rPr>
+        <w:t>Tllegada</w:t>
+      </w:r>
+      <w:proofErr w:type="spellEnd"/>
+      <w:r>
+        <w:rPr>
+          <w:color w:val="000000" w:themeColor="text1"/>
+          <w:highlight w:val="yellow"/>
+        </w:rPr>
+        <w:t xml:space="preserve">= </w:t>
+      </w:r>
+      <w:r>
+        <w:rPr>
+          <w:color w:val="000000" w:themeColor="text1"/>
+          <w:highlight w:val="yellow"/>
+        </w:rPr>
+        <w:t>(</w:t>
+      </w:r>
+      <w:proofErr w:type="spellStart"/>
+      <w:r>
+        <w:rPr>
+          <w:color w:val="000000" w:themeColor="text1"/>
+          <w:highlight w:val="yellow"/>
+        </w:rPr>
+        <w:t>T</w:t>
+      </w:r>
+      <w:r>
+        <w:rPr>
+          <w:color w:val="000000" w:themeColor="text1"/>
+          <w:highlight w:val="yellow"/>
+        </w:rPr>
+        <w:t>ia</w:t>
+      </w:r>
+      <w:proofErr w:type="spellEnd"/>
+      <w:r>
+        <w:rPr>
+          <w:color w:val="000000" w:themeColor="text1"/>
+          <w:highlight w:val="yellow"/>
+        </w:rPr>
+        <w:t xml:space="preserve"> + la)/4</w:t>
+      </w:r>
+    </w:p>
+    <w:p>
+      <w:pPr>
+        <w:pStyle w:val="Prrafodelista"/>
+        <w:numPr>
+          <w:ilvl w:val="0"/>
+          <w:numId w:val="1"/>
+        </w:numPr>
+        <w:rPr>
+          <w:color w:val="000000" w:themeColor="text1"/>
+        </w:rPr>
+      </w:pPr>
+      <w:r>
+        <w:rPr>
+          <w:color w:val="000000" w:themeColor="text1"/>
+        </w:rPr>
+        <w:t>Se debe permitir la carga de programas en cualquier momento</w:t>
+      </w:r>
+    </w:p>
+    <w:p>
+      <w:pPr>
+        <w:pStyle w:val="Prrafodelista"/>
+        <w:numPr>
+          <w:ilvl w:val="0"/>
+          <w:numId w:val="1"/>
+        </w:numPr>
+        <w:rPr>
+          <w:color w:val="000000" w:themeColor="text1"/>
+        </w:rPr>
+      </w:pPr>
+      <w:r>
+        <w:rPr>
+          <w:color w:val="000000" w:themeColor="text1"/>
+        </w:rPr>
+        <w:t>Prioridades se deben definir con un numero entre 0 y 100 que sea entero NOTA: numero&gt;valor&gt;</w:t>
+      </w:r>
+    </w:p>
+    <w:p>
+      <w:pPr>
+        <w:pStyle w:val="Prrafodelista"/>
+        <w:numPr>
+          <w:ilvl w:val="0"/>
+          <w:numId w:val="1"/>
+        </w:numPr>
+        <w:rPr>
+          <w:color w:val="000000" w:themeColor="text1"/>
+        </w:rPr>
+      </w:pPr>
+      <w:r>
+        <w:rPr>
+          <w:color w:val="000000" w:themeColor="text1"/>
+        </w:rPr>
+        <w:br/>
+      </w:r>
+    </w:p>
+    <w:p>
+      <w:pPr>
+        <w:rPr>
+          <w:color w:val="000000" w:themeColor="text1"/>
+        </w:rPr>
+      </w:pPr>
+      <w:r>
+        <w:rPr>
+          <w:color w:val="000000" w:themeColor="text1"/>
+        </w:rPr>
+        <w:t xml:space="preserve">Colocar </w:t>
+      </w:r>
+      <w:proofErr w:type="spellStart"/>
+      <w:r>
+        <w:rPr>
+          <w:color w:val="000000" w:themeColor="text1"/>
+        </w:rPr>
+        <w:t>pirority</w:t>
+      </w:r>
+      <w:proofErr w:type="spellEnd"/>
+      <w:r>
+        <w:rPr>
+          <w:color w:val="000000" w:themeColor="text1"/>
+        </w:rPr>
+        <w:t xml:space="preserve"> a la clase ARCHIVOPCH</w:t>
+      </w:r>
+    </w:p>
+    <w:p>
+      <w:pPr>
+        <w:rPr>
+          <w:color w:val="000000" w:themeColor="text1"/>
+        </w:rPr>
+      </w:pPr>
+      <w:r>
+        <w:rPr>
+          <w:color w:val="000000" w:themeColor="text1"/>
+        </w:rPr>
+        <w:t xml:space="preserve">En el momento, de cargar un archivo se debe hacer el </w:t>
+      </w:r>
+      <w:proofErr w:type="spellStart"/>
+      <w:r>
+        <w:rPr>
+          <w:color w:val="000000" w:themeColor="text1"/>
+        </w:rPr>
+        <w:t>algoritm</w:t>
+      </w:r>
+      <w:proofErr w:type="spellEnd"/>
+      <w:r>
+        <w:rPr>
+          <w:color w:val="000000" w:themeColor="text1"/>
+        </w:rPr>
+        <w:t xml:space="preserve"> </w:t>
+      </w:r>
+      <w:proofErr w:type="spellStart"/>
+      <w:r>
+        <w:rPr>
+          <w:color w:val="000000" w:themeColor="text1"/>
+        </w:rPr>
+        <w:t>managment</w:t>
+      </w:r>
+      <w:proofErr w:type="spellEnd"/>
+      <w:r>
+        <w:rPr>
+          <w:color w:val="000000" w:themeColor="text1"/>
+        </w:rPr>
+        <w:t xml:space="preserve">, que permite ordenar el </w:t>
+      </w:r>
+      <w:proofErr w:type="spellStart"/>
+      <w:r>
+        <w:rPr>
+          <w:color w:val="000000" w:themeColor="text1"/>
+        </w:rPr>
+        <w:t>FilesCH</w:t>
+      </w:r>
+      <w:proofErr w:type="spellEnd"/>
+      <w:r>
+        <w:rPr>
+          <w:color w:val="000000" w:themeColor="text1"/>
+        </w:rPr>
+        <w:t>.</w:t>
+      </w:r>
+    </w:p>
+    <w:p>
+      <w:pPr>
+        <w:rPr>
+          <w:color w:val="000000" w:themeColor="text1"/>
+        </w:rPr>
+      </w:pPr>
+      <w:r>
+        <w:rPr>
+          <w:color w:val="000000" w:themeColor="text1"/>
+        </w:rPr>
+        <w:t xml:space="preserve">Cuando se estripe el botón de ejecutar programa se debe mirar cual es el </w:t>
+      </w:r>
+      <w:proofErr w:type="spellStart"/>
+      <w:r>
+        <w:rPr>
+          <w:color w:val="000000" w:themeColor="text1"/>
+        </w:rPr>
+        <w:t>AlgoritmToUse</w:t>
+      </w:r>
+      <w:proofErr w:type="spellEnd"/>
+      <w:r>
+        <w:rPr>
+          <w:color w:val="000000" w:themeColor="text1"/>
+        </w:rPr>
+        <w:t xml:space="preserve"> y activar </w:t>
+      </w:r>
+      <w:proofErr w:type="spellStart"/>
+      <w:r>
+        <w:rPr>
+          <w:color w:val="000000" w:themeColor="text1"/>
+        </w:rPr>
+        <w:t>funci</w:t>
+      </w:r>
+      <w:proofErr w:type="spellEnd"/>
+      <w:r>
+        <w:rPr>
+          <w:color w:val="000000" w:themeColor="text1"/>
+        </w:rPr>
+        <w:t>[</w:t>
+      </w:r>
+      <w:proofErr w:type="spellStart"/>
+      <w:r>
+        <w:rPr>
+          <w:color w:val="000000" w:themeColor="text1"/>
+        </w:rPr>
+        <w:t>on</w:t>
+      </w:r>
+      <w:proofErr w:type="spellEnd"/>
+      <w:r>
+        <w:rPr>
+          <w:color w:val="000000" w:themeColor="text1"/>
+        </w:rPr>
+        <w:t xml:space="preserve"> de </w:t>
+      </w:r>
+      <w:proofErr w:type="spellStart"/>
+      <w:r>
+        <w:rPr>
+          <w:color w:val="000000" w:themeColor="text1"/>
+        </w:rPr>
+        <w:t>runProgram</w:t>
+      </w:r>
+      <w:proofErr w:type="spellEnd"/>
+      <w:r>
+        <w:rPr>
+          <w:color w:val="000000" w:themeColor="text1"/>
+        </w:rPr>
+        <w:t xml:space="preserve"> para avanzar.</w:t>
+      </w:r>
+    </w:p>
+    <w:p>
+      <w:pPr>
+        <w:rPr>
+          <w:color w:val="000000" w:themeColor="text1"/>
+        </w:rPr>
+      </w:pPr>
     </w:p>
     <w:sectPr>
       <w:pgSz w:w="12240" w:h="15840"/>
@@ -1248,6 +1483,241 @@
     </w:sectPr>
   </w:body>
 </w:document>
+</file>
+
+<file path=word/numbering.xml><?xml version="1.0" encoding="utf-8"?>
+<w:numbering xmlns:wpc="http://schemas.microsoft.com/office/word/2010/wordprocessingCanvas" xmlns:cx="http://schemas.microsoft.com/office/drawing/2014/chartex" xmlns:cx1="http://schemas.microsoft.com/office/drawing/2015/9/8/chartex" xmlns:cx2="http://schemas.microsoft.com/office/drawing/2015/10/21/chartex" xmlns:cx3="http://schemas.microsoft.com/office/drawing/2016/5/9/chartex" xmlns:cx4="http://schemas.microsoft.com/office/drawing/2016/5/10/chartex" xmlns:cx5="http://schemas.microsoft.com/office/drawing/2016/5/11/chartex" xmlns:cx6="http://schemas.microsoft.com/office/drawing/2016/5/12/chartex" xmlns:cx7="http://schemas.microsoft.com/office/drawing/2016/5/13/chartex" xmlns:cx8="http://schemas.microsoft.com/office/drawing/2016/5/14/chartex" xmlns:mc="http://schemas.openxmlformats.org/markup-compatibility/2006" xmlns:aink="http://schemas.microsoft.com/office/drawing/2016/ink" xmlns:am3d="http://schemas.microsoft.com/office/drawing/2017/model3d" xmlns:o="urn:schemas-microsoft-com:office:office" xmlns:r="http://schemas.openxmlformats.org/officeDocument/2006/relationships" xmlns:m="http://schemas.openxmlformats.org/officeDocument/2006/math" xmlns:v="urn:schemas-microsoft-com:vml" xmlns:wp14="http://schemas.microsoft.com/office/word/2010/wordprocessingDrawing" xmlns:wp="http://schemas.openxmlformats.org/drawingml/2006/wordprocessingDrawing" xmlns:w10="urn:schemas-microsoft-com:office:word" xmlns:w="http://schemas.openxmlformats.org/wordprocessingml/2006/main" xmlns:w14="http://schemas.microsoft.com/office/word/2010/wordml" xmlns:w15="http://schemas.microsoft.com/office/word/2012/wordml" xmlns:w16cex="http://schemas.microsoft.com/office/word/2018/wordml/cex" xmlns:w16cid="http://schemas.microsoft.com/office/word/2016/wordml/cid" xmlns:w16="http://schemas.microsoft.com/office/word/2018/wordml" xmlns:w16sdtdh="http://schemas.microsoft.com/office/word/2020/wordml/sdtdatahash" xmlns:w16se="http://schemas.microsoft.com/office/word/2015/wordml/symex" xmlns:wpg="http://schemas.microsoft.com/office/word/2010/wordprocessingGroup" xmlns:wpi="http://schemas.microsoft.com/office/word/2010/wordprocessingInk" xmlns:wne="http://schemas.microsoft.com/office/word/2006/wordml" xmlns:wps="http://schemas.microsoft.com/office/word/2010/wordprocessingShape" mc:Ignorable="w14 w15 w16se w16cid w16 w16cex w16sdtdh wp14">
+  <w:abstractNum w:abstractNumId="0" w15:restartNumberingAfterBreak="0">
+    <w:nsid w:val="1A124CBD"/>
+    <w:multiLevelType w:val="hybridMultilevel"/>
+    <w:tmpl w:val="09485A10"/>
+    <w:lvl w:ilvl="0" w:tplc="E5A0D326">
+      <w:numFmt w:val="bullet"/>
+      <w:lvlText w:val="-"/>
+      <w:lvlJc w:val="left"/>
+      <w:pPr>
+        <w:ind w:left="720" w:hanging="360"/>
+      </w:pPr>
+      <w:rPr>
+        <w:rFonts w:ascii="Times New Roman" w:eastAsiaTheme="minorHAnsi" w:hAnsi="Times New Roman" w:cs="Times New Roman" w:hint="default"/>
+      </w:rPr>
+    </w:lvl>
+    <w:lvl w:ilvl="1" w:tplc="240A0003" w:tentative="1">
+      <w:start w:val="1"/>
+      <w:numFmt w:val="bullet"/>
+      <w:lvlText w:val="o"/>
+      <w:lvlJc w:val="left"/>
+      <w:pPr>
+        <w:ind w:left="1440" w:hanging="360"/>
+      </w:pPr>
+      <w:rPr>
+        <w:rFonts w:ascii="Courier New" w:hAnsi="Courier New" w:cs="Courier New" w:hint="default"/>
+      </w:rPr>
+    </w:lvl>
+    <w:lvl w:ilvl="2" w:tplc="240A0005" w:tentative="1">
+      <w:start w:val="1"/>
+      <w:numFmt w:val="bullet"/>
+      <w:lvlText w:val=""/>
+      <w:lvlJc w:val="left"/>
+      <w:pPr>
+        <w:ind w:left="2160" w:hanging="360"/>
+      </w:pPr>
+      <w:rPr>
+        <w:rFonts w:ascii="Wingdings" w:hAnsi="Wingdings" w:hint="default"/>
+      </w:rPr>
+    </w:lvl>
+    <w:lvl w:ilvl="3" w:tplc="240A0001" w:tentative="1">
+      <w:start w:val="1"/>
+      <w:numFmt w:val="bullet"/>
+      <w:lvlText w:val=""/>
+      <w:lvlJc w:val="left"/>
+      <w:pPr>
+        <w:ind w:left="2880" w:hanging="360"/>
+      </w:pPr>
+      <w:rPr>
+        <w:rFonts w:ascii="Symbol" w:hAnsi="Symbol" w:hint="default"/>
+      </w:rPr>
+    </w:lvl>
+    <w:lvl w:ilvl="4" w:tplc="240A0003" w:tentative="1">
+      <w:start w:val="1"/>
+      <w:numFmt w:val="bullet"/>
+      <w:lvlText w:val="o"/>
+      <w:lvlJc w:val="left"/>
+      <w:pPr>
+        <w:ind w:left="3600" w:hanging="360"/>
+      </w:pPr>
+      <w:rPr>
+        <w:rFonts w:ascii="Courier New" w:hAnsi="Courier New" w:cs="Courier New" w:hint="default"/>
+      </w:rPr>
+    </w:lvl>
+    <w:lvl w:ilvl="5" w:tplc="240A0005" w:tentative="1">
+      <w:start w:val="1"/>
+      <w:numFmt w:val="bullet"/>
+      <w:lvlText w:val=""/>
+      <w:lvlJc w:val="left"/>
+      <w:pPr>
+        <w:ind w:left="4320" w:hanging="360"/>
+      </w:pPr>
+      <w:rPr>
+        <w:rFonts w:ascii="Wingdings" w:hAnsi="Wingdings" w:hint="default"/>
+      </w:rPr>
+    </w:lvl>
+    <w:lvl w:ilvl="6" w:tplc="240A0001" w:tentative="1">
+      <w:start w:val="1"/>
+      <w:numFmt w:val="bullet"/>
+      <w:lvlText w:val=""/>
+      <w:lvlJc w:val="left"/>
+      <w:pPr>
+        <w:ind w:left="5040" w:hanging="360"/>
+      </w:pPr>
+      <w:rPr>
+        <w:rFonts w:ascii="Symbol" w:hAnsi="Symbol" w:hint="default"/>
+      </w:rPr>
+    </w:lvl>
+    <w:lvl w:ilvl="7" w:tplc="240A0003" w:tentative="1">
+      <w:start w:val="1"/>
+      <w:numFmt w:val="bullet"/>
+      <w:lvlText w:val="o"/>
+      <w:lvlJc w:val="left"/>
+      <w:pPr>
+        <w:ind w:left="5760" w:hanging="360"/>
+      </w:pPr>
+      <w:rPr>
+        <w:rFonts w:ascii="Courier New" w:hAnsi="Courier New" w:cs="Courier New" w:hint="default"/>
+      </w:rPr>
+    </w:lvl>
+    <w:lvl w:ilvl="8" w:tplc="240A0005" w:tentative="1">
+      <w:start w:val="1"/>
+      <w:numFmt w:val="bullet"/>
+      <w:lvlText w:val=""/>
+      <w:lvlJc w:val="left"/>
+      <w:pPr>
+        <w:ind w:left="6480" w:hanging="360"/>
+      </w:pPr>
+      <w:rPr>
+        <w:rFonts w:ascii="Wingdings" w:hAnsi="Wingdings" w:hint="default"/>
+      </w:rPr>
+    </w:lvl>
+  </w:abstractNum>
+  <w:abstractNum w:abstractNumId="1" w15:restartNumberingAfterBreak="0">
+    <w:nsid w:val="30F26B40"/>
+    <w:multiLevelType w:val="hybridMultilevel"/>
+    <w:tmpl w:val="8758E5A8"/>
+    <w:lvl w:ilvl="0" w:tplc="A228880A">
+      <w:numFmt w:val="bullet"/>
+      <w:lvlText w:val="-"/>
+      <w:lvlJc w:val="left"/>
+      <w:pPr>
+        <w:ind w:left="720" w:hanging="360"/>
+      </w:pPr>
+      <w:rPr>
+        <w:rFonts w:ascii="Times New Roman" w:eastAsiaTheme="minorHAnsi" w:hAnsi="Times New Roman" w:cs="Times New Roman" w:hint="default"/>
+      </w:rPr>
+    </w:lvl>
+    <w:lvl w:ilvl="1" w:tplc="240A0003" w:tentative="1">
+      <w:start w:val="1"/>
+      <w:numFmt w:val="bullet"/>
+      <w:lvlText w:val="o"/>
+      <w:lvlJc w:val="left"/>
+      <w:pPr>
+        <w:ind w:left="1440" w:hanging="360"/>
+      </w:pPr>
+      <w:rPr>
+        <w:rFonts w:ascii="Courier New" w:hAnsi="Courier New" w:cs="Courier New" w:hint="default"/>
+      </w:rPr>
+    </w:lvl>
+    <w:lvl w:ilvl="2" w:tplc="240A0005" w:tentative="1">
+      <w:start w:val="1"/>
+      <w:numFmt w:val="bullet"/>
+      <w:lvlText w:val=""/>
+      <w:lvlJc w:val="left"/>
+      <w:pPr>
+        <w:ind w:left="2160" w:hanging="360"/>
+      </w:pPr>
+      <w:rPr>
+        <w:rFonts w:ascii="Wingdings" w:hAnsi="Wingdings" w:hint="default"/>
+      </w:rPr>
+    </w:lvl>
+    <w:lvl w:ilvl="3" w:tplc="240A0001" w:tentative="1">
+      <w:start w:val="1"/>
+      <w:numFmt w:val="bullet"/>
+      <w:lvlText w:val=""/>
+      <w:lvlJc w:val="left"/>
+      <w:pPr>
+        <w:ind w:left="2880" w:hanging="360"/>
+      </w:pPr>
+      <w:rPr>
+        <w:rFonts w:ascii="Symbol" w:hAnsi="Symbol" w:hint="default"/>
+      </w:rPr>
+    </w:lvl>
+    <w:lvl w:ilvl="4" w:tplc="240A0003" w:tentative="1">
+      <w:start w:val="1"/>
+      <w:numFmt w:val="bullet"/>
+      <w:lvlText w:val="o"/>
+      <w:lvlJc w:val="left"/>
+      <w:pPr>
+        <w:ind w:left="3600" w:hanging="360"/>
+      </w:pPr>
+      <w:rPr>
+        <w:rFonts w:ascii="Courier New" w:hAnsi="Courier New" w:cs="Courier New" w:hint="default"/>
+      </w:rPr>
+    </w:lvl>
+    <w:lvl w:ilvl="5" w:tplc="240A0005" w:tentative="1">
+      <w:start w:val="1"/>
+      <w:numFmt w:val="bullet"/>
+      <w:lvlText w:val=""/>
+      <w:lvlJc w:val="left"/>
+      <w:pPr>
+        <w:ind w:left="4320" w:hanging="360"/>
+      </w:pPr>
+      <w:rPr>
+        <w:rFonts w:ascii="Wingdings" w:hAnsi="Wingdings" w:hint="default"/>
+      </w:rPr>
+    </w:lvl>
+    <w:lvl w:ilvl="6" w:tplc="240A0001" w:tentative="1">
+      <w:start w:val="1"/>
+      <w:numFmt w:val="bullet"/>
+      <w:lvlText w:val=""/>
+      <w:lvlJc w:val="left"/>
+      <w:pPr>
+        <w:ind w:left="5040" w:hanging="360"/>
+      </w:pPr>
+      <w:rPr>
+        <w:rFonts w:ascii="Symbol" w:hAnsi="Symbol" w:hint="default"/>
+      </w:rPr>
+    </w:lvl>
+    <w:lvl w:ilvl="7" w:tplc="240A0003" w:tentative="1">
+      <w:start w:val="1"/>
+      <w:numFmt w:val="bullet"/>
+      <w:lvlText w:val="o"/>
+      <w:lvlJc w:val="left"/>
+      <w:pPr>
+        <w:ind w:left="5760" w:hanging="360"/>
+      </w:pPr>
+      <w:rPr>
+        <w:rFonts w:ascii="Courier New" w:hAnsi="Courier New" w:cs="Courier New" w:hint="default"/>
+      </w:rPr>
+    </w:lvl>
+    <w:lvl w:ilvl="8" w:tplc="240A0005" w:tentative="1">
+      <w:start w:val="1"/>
+      <w:numFmt w:val="bullet"/>
+      <w:lvlText w:val=""/>
+      <w:lvlJc w:val="left"/>
+      <w:pPr>
+        <w:ind w:left="6480" w:hanging="360"/>
+      </w:pPr>
+      <w:rPr>
+        <w:rFonts w:ascii="Wingdings" w:hAnsi="Wingdings" w:hint="default"/>
+      </w:rPr>
+    </w:lvl>
+  </w:abstractNum>
+  <w:num w:numId="1">
+    <w:abstractNumId w:val="0"/>
+  </w:num>
+  <w:num w:numId="2">
+    <w:abstractNumId w:val="1"/>
+  </w:num>
+</w:numbering>
 </file>
 
 <file path=word/styles.xml><?xml version="1.0" encoding="utf-8"?>
@@ -1676,6 +2146,17 @@
     <w:semiHidden/>
     <w:unhideWhenUsed/>
   </w:style>
+  <w:style w:type="paragraph" w:styleId="Prrafodelista">
+    <w:name w:val="List Paragraph"/>
+    <w:basedOn w:val="Normal"/>
+    <w:uiPriority w:val="34"/>
+    <w:qFormat/>
+    <w:rsid w:val="00866AF2"/>
+    <w:pPr>
+      <w:ind w:left="720"/>
+      <w:contextualSpacing/>
+    </w:pPr>
+  </w:style>
 </w:styles>
 </file>
 

</xml_diff>